<commit_message>
Update documentation and citation
</commit_message>
<xml_diff>
--- a/docs/README.docx
+++ b/docs/README.docx
@@ -1,6 +1,6 @@
 
 <file path=word/document.xml><?xml version="1.0" encoding="utf-8"?>
-<w:document xmlns:wpc="http://schemas.microsoft.com/office/word/2010/wordprocessingCanvas" xmlns:cx="http://schemas.microsoft.com/office/drawing/2014/chartex" xmlns:cx1="http://schemas.microsoft.com/office/drawing/2015/9/8/chartex" xmlns:mc="http://schemas.openxmlformats.org/markup-compatibility/2006" xmlns:o="urn:schemas-microsoft-com:office:office" xmlns:r="http://schemas.openxmlformats.org/officeDocument/2006/relationships" xmlns:m="http://schemas.openxmlformats.org/officeDocument/2006/math" xmlns:v="urn:schemas-microsoft-com:vml" xmlns:wp14="http://schemas.microsoft.com/office/word/2010/wordprocessingDrawing" xmlns:wp="http://schemas.openxmlformats.org/drawingml/2006/wordprocessingDrawing" xmlns:w10="urn:schemas-microsoft-com:office:word" xmlns:w="http://schemas.openxmlformats.org/wordprocessingml/2006/main" xmlns:w14="http://schemas.microsoft.com/office/word/2010/wordml" xmlns:w15="http://schemas.microsoft.com/office/word/2012/wordml" xmlns:w16se="http://schemas.microsoft.com/office/word/2015/wordml/symex" xmlns:wpg="http://schemas.microsoft.com/office/word/2010/wordprocessingGroup" xmlns:wpi="http://schemas.microsoft.com/office/word/2010/wordprocessingInk" xmlns:wne="http://schemas.microsoft.com/office/word/2006/wordml" xmlns:wps="http://schemas.microsoft.com/office/word/2010/wordprocessingShape" mc:Ignorable="w14 w15 w16se wp14">
+<w:document xmlns:wpc="http://schemas.microsoft.com/office/word/2010/wordprocessingCanvas" xmlns:cx="http://schemas.microsoft.com/office/drawing/2014/chartex" xmlns:cx1="http://schemas.microsoft.com/office/drawing/2015/9/8/chartex" xmlns:cx2="http://schemas.microsoft.com/office/drawing/2015/10/21/chartex" xmlns:cx3="http://schemas.microsoft.com/office/drawing/2016/5/9/chartex" xmlns:cx4="http://schemas.microsoft.com/office/drawing/2016/5/10/chartex" xmlns:cx5="http://schemas.microsoft.com/office/drawing/2016/5/11/chartex" xmlns:cx6="http://schemas.microsoft.com/office/drawing/2016/5/12/chartex" xmlns:cx7="http://schemas.microsoft.com/office/drawing/2016/5/13/chartex" xmlns:cx8="http://schemas.microsoft.com/office/drawing/2016/5/14/chartex" xmlns:mc="http://schemas.openxmlformats.org/markup-compatibility/2006" xmlns:aink="http://schemas.microsoft.com/office/drawing/2016/ink" xmlns:am3d="http://schemas.microsoft.com/office/drawing/2017/model3d" xmlns:o="urn:schemas-microsoft-com:office:office" xmlns:r="http://schemas.openxmlformats.org/officeDocument/2006/relationships" xmlns:m="http://schemas.openxmlformats.org/officeDocument/2006/math" xmlns:v="urn:schemas-microsoft-com:vml" xmlns:wp14="http://schemas.microsoft.com/office/word/2010/wordprocessingDrawing" xmlns:wp="http://schemas.openxmlformats.org/drawingml/2006/wordprocessingDrawing" xmlns:w10="urn:schemas-microsoft-com:office:word" xmlns:w="http://schemas.openxmlformats.org/wordprocessingml/2006/main" xmlns:w14="http://schemas.microsoft.com/office/word/2010/wordml" xmlns:w15="http://schemas.microsoft.com/office/word/2012/wordml" xmlns:w16cid="http://schemas.microsoft.com/office/word/2016/wordml/cid" xmlns:w16se="http://schemas.microsoft.com/office/word/2015/wordml/symex" xmlns:wpg="http://schemas.microsoft.com/office/word/2010/wordprocessingGroup" xmlns:wpi="http://schemas.microsoft.com/office/word/2010/wordprocessingInk" xmlns:wne="http://schemas.microsoft.com/office/word/2006/wordml" xmlns:wps="http://schemas.microsoft.com/office/word/2010/wordprocessingShape" mc:Ignorable="w14 w15 w16se w16cid wp14">
   <w:body>
     <w:tbl>
       <w:tblPr>
@@ -2724,23 +2724,13 @@
                 <w:iCs/>
               </w:rPr>
             </w:pPr>
-            <w:proofErr w:type="spellStart"/>
             <w:r>
               <w:rPr>
                 <w:rFonts w:cs="Arial"/>
                 <w:i/>
                 <w:iCs/>
               </w:rPr>
-              <w:t>Fraunhofer</w:t>
-            </w:r>
-            <w:proofErr w:type="spellEnd"/>
-            <w:r>
-              <w:rPr>
-                <w:rFonts w:cs="Arial"/>
-                <w:i/>
-                <w:iCs/>
-              </w:rPr>
-              <w:t xml:space="preserve"> Institute for Telecommunications, Heinrich Hertz Institute</w:t>
+              <w:t>Fraunhofer Institute for Telecommunications, Heinrich Hertz Institute</w:t>
             </w:r>
           </w:p>
           <w:p>
@@ -2762,25 +2752,7 @@
                 <w:i/>
                 <w:iCs/>
               </w:rPr>
-              <w:t>Prof. Dr.-</w:t>
-            </w:r>
-            <w:proofErr w:type="spellStart"/>
-            <w:r>
-              <w:rPr>
-                <w:rFonts w:cs="Arial"/>
-                <w:i/>
-                <w:iCs/>
-              </w:rPr>
-              <w:t>Ing</w:t>
-            </w:r>
-            <w:proofErr w:type="spellEnd"/>
-            <w:r>
-              <w:rPr>
-                <w:rFonts w:cs="Arial"/>
-                <w:i/>
-                <w:iCs/>
-              </w:rPr>
-              <w:t>. Slawomir Stanczak</w:t>
+              <w:t>Prof. Dr.-Ing. Slawomir Stanczak</w:t>
             </w:r>
           </w:p>
         </w:tc>
@@ -2908,23 +2880,20 @@
         </w:tc>
       </w:tr>
     </w:tbl>
+    <w:p/>
     <w:p>
-      <w:bookmarkStart w:id="0" w:name="_GoBack"/>
-      <w:bookmarkEnd w:id="0"/>
-    </w:p>
-    <w:p>
       <w:pPr>
         <w:pStyle w:val="Heading1"/>
       </w:pPr>
-      <w:bookmarkStart w:id="1" w:name="__Appendix"/>
-      <w:bookmarkStart w:id="2" w:name="___Appendix"/>
-      <w:bookmarkStart w:id="3" w:name="____Appendix"/>
+      <w:bookmarkStart w:id="0" w:name="__Appendix"/>
+      <w:bookmarkStart w:id="1" w:name="___Appendix"/>
+      <w:bookmarkStart w:id="2" w:name="____Appendix"/>
+      <w:bookmarkStart w:id="3" w:name="_Toc124240586"/>
       <w:bookmarkStart w:id="4" w:name="ai4mobile-industrial-datasets"/>
       <w:bookmarkStart w:id="5" w:name="iv2v"/>
-      <w:bookmarkStart w:id="6" w:name="_Toc124240586"/>
+      <w:bookmarkEnd w:id="0"/>
       <w:bookmarkEnd w:id="1"/>
       <w:bookmarkEnd w:id="2"/>
-      <w:bookmarkEnd w:id="3"/>
       <w:r>
         <w:lastRenderedPageBreak/>
         <w:t xml:space="preserve">AI4Mobile Industrial </w:t>
@@ -2935,7 +2904,7 @@
       <w:r>
         <w:t>Datasets</w:t>
       </w:r>
-      <w:bookmarkEnd w:id="6"/>
+      <w:bookmarkEnd w:id="3"/>
     </w:p>
     <w:p>
       <w:pPr>
@@ -3052,7 +3021,15 @@
         <w:rPr>
           <w:szCs w:val="22"/>
         </w:rPr>
-        <w:t xml:space="preserve"> (industrial Vehicular-to-Infrastructure + sensor). Both datasets provide information from several sources in different granularity. For ease of use, parquet files containing direct translations of the raw data are provided in respective sources folders.</w:t>
+        <w:t xml:space="preserve"> (industrial Vehicular-to-Infrastructure + sensor). Both datasets provide information from several sources in different granularity. For </w:t>
+      </w:r>
+      <w:bookmarkStart w:id="6" w:name="_GoBack"/>
+      <w:bookmarkEnd w:id="6"/>
+      <w:r>
+        <w:rPr>
+          <w:szCs w:val="22"/>
+        </w:rPr>
+        <w:t>ease of use, parquet files containing direct translations of the raw data are provided in respective sources folders.</w:t>
       </w:r>
     </w:p>
     <w:p>
@@ -3060,20 +3037,26 @@
         <w:pStyle w:val="BodyText"/>
       </w:pPr>
       <w:r>
-        <w:t>In the following, an overview of the data is provided. For a detailed description of the measurement campaigns</w:t>
-      </w:r>
-      <w:r>
-        <w:t>,</w:t>
-      </w:r>
-      <w:r>
-        <w:t xml:space="preserve"> please refer to the </w:t>
+        <w:t xml:space="preserve">In the following, an overview of the data is provided. For a detailed description of the measurement campaigns, please refer to the </w:t>
       </w:r>
       <w:hyperlink r:id="rId25">
         <w:r>
           <w:rPr>
             <w:rStyle w:val="Hyperlink"/>
           </w:rPr>
-          <w:t>paper</w:t>
+          <w:t>p</w:t>
+        </w:r>
+        <w:r>
+          <w:rPr>
+            <w:rStyle w:val="Hyperlink"/>
+          </w:rPr>
+          <w:t>a</w:t>
+        </w:r>
+        <w:r>
+          <w:rPr>
+            <w:rStyle w:val="Hyperlink"/>
+          </w:rPr>
+          <w:t>per</w:t>
         </w:r>
       </w:hyperlink>
       <w:r>
@@ -3084,12 +3067,12 @@
       <w:pPr>
         <w:pStyle w:val="Heading2"/>
       </w:pPr>
-      <w:bookmarkStart w:id="7" w:name="requirements"/>
-      <w:bookmarkStart w:id="8" w:name="_Toc124240587"/>
+      <w:bookmarkStart w:id="7" w:name="_Toc124240587"/>
+      <w:bookmarkStart w:id="8" w:name="requirements"/>
       <w:r>
         <w:t>Requirements</w:t>
       </w:r>
-      <w:bookmarkEnd w:id="8"/>
+      <w:bookmarkEnd w:id="7"/>
     </w:p>
     <w:p>
       <w:pPr>
@@ -3212,7 +3195,6 @@
         </w:rPr>
       </w:pPr>
       <w:hyperlink r:id="rId29">
-        <w:proofErr w:type="spellStart"/>
         <w:r>
           <w:rPr>
             <w:rStyle w:val="Hyperlink"/>
@@ -3221,7 +3203,6 @@
           </w:rPr>
           <w:t>matplotlib</w:t>
         </w:r>
-        <w:proofErr w:type="spellEnd"/>
       </w:hyperlink>
       <w:r>
         <w:rPr>
@@ -3316,13 +3297,13 @@
       <w:pPr>
         <w:pStyle w:val="Heading2"/>
       </w:pPr>
-      <w:bookmarkStart w:id="9" w:name="file-overview"/>
-      <w:bookmarkStart w:id="10" w:name="_Toc124240588"/>
-      <w:bookmarkEnd w:id="7"/>
+      <w:bookmarkStart w:id="9" w:name="_Toc124240588"/>
+      <w:bookmarkStart w:id="10" w:name="file-overview"/>
+      <w:bookmarkEnd w:id="8"/>
       <w:r>
         <w:t>File overview</w:t>
       </w:r>
-      <w:bookmarkEnd w:id="10"/>
+      <w:bookmarkEnd w:id="9"/>
     </w:p>
     <w:p>
       <w:pPr>
@@ -3626,7 +3607,7 @@
       <w:bookmarkStart w:id="11" w:name="_iV2V"/>
       <w:bookmarkStart w:id="12" w:name="_Toc124240589"/>
       <w:bookmarkEnd w:id="4"/>
-      <w:bookmarkEnd w:id="9"/>
+      <w:bookmarkEnd w:id="10"/>
       <w:bookmarkEnd w:id="11"/>
       <w:r>
         <w:lastRenderedPageBreak/>
@@ -3780,15 +3761,7 @@
       </w:r>
       <w:proofErr w:type="spellEnd"/>
       <w:r>
-        <w:t xml:space="preserve"> contains information from the </w:t>
-      </w:r>
-      <w:proofErr w:type="spellStart"/>
-      <w:r>
-        <w:t>sidelink</w:t>
-      </w:r>
-      <w:proofErr w:type="spellEnd"/>
-      <w:r>
-        <w:t xml:space="preserve"> as extracted from RUDE and Crude, including:</w:t>
+        <w:t xml:space="preserve"> contains information from the sidelink as extracted from RUDE and Crude, including:</w:t>
       </w:r>
     </w:p>
     <w:p>
@@ -3843,21 +3816,12 @@
           <w:szCs w:val="22"/>
         </w:rPr>
       </w:pPr>
-      <w:proofErr w:type="gramStart"/>
       <w:r>
         <w:rPr>
           <w:sz w:val="22"/>
           <w:szCs w:val="22"/>
         </w:rPr>
-        <w:t>labels</w:t>
-      </w:r>
-      <w:proofErr w:type="gramEnd"/>
-      <w:r>
-        <w:rPr>
-          <w:sz w:val="22"/>
-          <w:szCs w:val="22"/>
-        </w:rPr>
-        <w:t xml:space="preserve"> to identify source and destination AGVs.</w:t>
+        <w:t>labels to identify source and destination AGVs.</w:t>
       </w:r>
     </w:p>
     <w:p>
@@ -3867,19 +3831,11 @@
           <w:szCs w:val="22"/>
         </w:rPr>
       </w:pPr>
-      <w:proofErr w:type="spellStart"/>
-      <w:r>
-        <w:rPr>
-          <w:szCs w:val="22"/>
-        </w:rPr>
-        <w:t>Sidelink</w:t>
-      </w:r>
-      <w:proofErr w:type="spellEnd"/>
-      <w:r>
-        <w:rPr>
-          <w:szCs w:val="22"/>
-        </w:rPr>
-        <w:t xml:space="preserve"> and location data have been matched on the epoch timestamps with a small error tolerance. The wall scenarios “A” and “B” are also provided as labels as noted down during the measurements.</w:t>
+      <w:r>
+        <w:rPr>
+          <w:szCs w:val="22"/>
+        </w:rPr>
+        <w:t>Sidelink and location data have been matched on the epoch timestamps with a small error tolerance. The wall scenarios “A” and “B” are also provided as labels as noted down during the measurements.</w:t>
       </w:r>
     </w:p>
     <w:p>
@@ -3933,23 +3889,7 @@
           <w:sz w:val="22"/>
           <w:szCs w:val="22"/>
         </w:rPr>
-        <w:t xml:space="preserve"> for </w:t>
-      </w:r>
-      <w:proofErr w:type="spellStart"/>
-      <w:r>
-        <w:rPr>
-          <w:sz w:val="22"/>
-          <w:szCs w:val="22"/>
-        </w:rPr>
-        <w:t>sidelink</w:t>
-      </w:r>
-      <w:proofErr w:type="spellEnd"/>
-      <w:r>
-        <w:rPr>
-          <w:sz w:val="22"/>
-          <w:szCs w:val="22"/>
-        </w:rPr>
-        <w:t xml:space="preserve"> communication</w:t>
+        <w:t xml:space="preserve"> for sidelink communication</w:t>
       </w:r>
     </w:p>
     <w:p>
@@ -3977,12 +3917,10 @@
         <w:pStyle w:val="Heading3"/>
       </w:pPr>
       <w:bookmarkStart w:id="15" w:name="_Toc124240592"/>
-      <w:proofErr w:type="spellStart"/>
       <w:r>
         <w:t>Sidelink</w:t>
       </w:r>
       <w:bookmarkEnd w:id="15"/>
-      <w:proofErr w:type="spellEnd"/>
     </w:p>
     <w:p>
       <w:pPr>
@@ -4025,21 +3963,7 @@
         <w:rPr>
           <w:szCs w:val="22"/>
         </w:rPr>
-        <w:t xml:space="preserve"> </w:t>
-      </w:r>
-      <w:proofErr w:type="gramStart"/>
-      <w:r>
-        <w:rPr>
-          <w:szCs w:val="22"/>
-        </w:rPr>
-        <w:t>This</w:t>
-      </w:r>
-      <w:proofErr w:type="gramEnd"/>
-      <w:r>
-        <w:rPr>
-          <w:szCs w:val="22"/>
-        </w:rPr>
-        <w:t xml:space="preserve"> reference value, together with the provided timestamps, can serve as a basis to estimate packet error rate.</w:t>
+        <w:t xml:space="preserve"> This reference value, together with the provided timestamps, can serve as a basis to estimate packet error rate.</w:t>
       </w:r>
     </w:p>
     <w:p>
@@ -4047,31 +3971,15 @@
         <w:pStyle w:val="BodyText"/>
       </w:pPr>
       <w:r>
-        <w:t xml:space="preserve">The </w:t>
+        <w:t xml:space="preserve">The sidelink data extracted from the incoming messages for any given AGV are provided as separate parquet files among the iV2V sources (e.g., </w:t>
       </w:r>
       <w:proofErr w:type="spellStart"/>
       <w:r>
-        <w:t>sidelink</w:t>
+        <w:t>sidelinkX_df.parquet</w:t>
       </w:r>
       <w:proofErr w:type="spellEnd"/>
       <w:r>
-        <w:t xml:space="preserve"> data extracted from the incoming messages for any given AGV are provided as separate parquet files among the iV2V sources (e.g., </w:t>
-      </w:r>
-      <w:proofErr w:type="spellStart"/>
-      <w:r>
-        <w:t>sidelinkX_df.parquet</w:t>
-      </w:r>
-      <w:proofErr w:type="spellEnd"/>
-      <w:r>
-        <w:t xml:space="preserve"> with X the id of the AGV). For a detailed insight of the </w:t>
-      </w:r>
-      <w:proofErr w:type="spellStart"/>
-      <w:r>
-        <w:t>sidelink</w:t>
-      </w:r>
-      <w:proofErr w:type="spellEnd"/>
-      <w:r>
-        <w:t xml:space="preserve"> signal parameters, check the dataset publication or RUDE’s </w:t>
+        <w:t xml:space="preserve"> with X the id of the AGV). For a detailed insight of the sidelink signal parameters, check the dataset publication or RUDE’s </w:t>
       </w:r>
       <w:hyperlink r:id="rId36">
         <w:r>
@@ -4121,21 +4029,12 @@
           <w:szCs w:val="22"/>
         </w:rPr>
       </w:pPr>
-      <w:proofErr w:type="spellStart"/>
       <w:r>
         <w:rPr>
           <w:sz w:val="22"/>
           <w:szCs w:val="22"/>
         </w:rPr>
-        <w:t>Sidelink</w:t>
-      </w:r>
-      <w:proofErr w:type="spellEnd"/>
-      <w:r>
-        <w:rPr>
-          <w:sz w:val="22"/>
-          <w:szCs w:val="22"/>
-        </w:rPr>
-        <w:t xml:space="preserve"> Epoch Time [sec] - As </w:t>
+        <w:t xml:space="preserve">Sidelink Epoch Time [sec] - As </w:t>
       </w:r>
       <w:proofErr w:type="spellStart"/>
       <w:r>
@@ -4239,14 +4138,9 @@
       <w:bookmarkStart w:id="17" w:name="_iV2I+"/>
       <w:bookmarkStart w:id="18" w:name="_Toc124240594"/>
       <w:bookmarkEnd w:id="17"/>
-      <w:proofErr w:type="gramStart"/>
       <w:r>
         <w:lastRenderedPageBreak/>
-        <w:t>iV2I</w:t>
-      </w:r>
-      <w:proofErr w:type="gramEnd"/>
-      <w:r>
-        <w:t>+</w:t>
+        <w:t>iV2I+</w:t>
       </w:r>
       <w:bookmarkEnd w:id="18"/>
     </w:p>
@@ -5804,7 +5698,6 @@
                 <w:szCs w:val="22"/>
               </w:rPr>
             </w:pPr>
-            <w:proofErr w:type="spellStart"/>
             <w:r>
               <w:rPr>
                 <w:sz w:val="22"/>
@@ -5812,7 +5705,6 @@
               </w:rPr>
               <w:t>Odometry</w:t>
             </w:r>
-            <w:proofErr w:type="spellEnd"/>
           </w:p>
         </w:tc>
         <w:tc>
@@ -5844,18 +5736,8 @@
                   <w:sz w:val="22"/>
                   <w:szCs w:val="22"/>
                 </w:rPr>
-                <w:t>/</w:t>
+                <w:t>/Odometry</w:t>
               </w:r>
-              <w:proofErr w:type="spellStart"/>
-              <w:r>
-                <w:rPr>
-                  <w:rStyle w:val="Hyperlink"/>
-                  <w:sz w:val="22"/>
-                  <w:szCs w:val="22"/>
-                </w:rPr>
-                <w:t>Odometry</w:t>
-              </w:r>
-              <w:proofErr w:type="spellEnd"/>
             </w:hyperlink>
           </w:p>
         </w:tc>
@@ -6165,15 +6047,7 @@
         <w:pStyle w:val="BodyText"/>
       </w:pPr>
       <w:r>
-        <w:t xml:space="preserve">The static map and the </w:t>
-      </w:r>
-      <w:proofErr w:type="spellStart"/>
-      <w:r>
-        <w:t>odometry</w:t>
-      </w:r>
-      <w:proofErr w:type="spellEnd"/>
-      <w:r>
-        <w:t xml:space="preserve"> data are provided in the sources as “</w:t>
+        <w:t>The static map and the odometry data are provided in the sources as “</w:t>
       </w:r>
       <w:proofErr w:type="spellStart"/>
       <w:r>
@@ -6197,39 +6071,15 @@
         <w:pStyle w:val="BodyText"/>
       </w:pPr>
       <w:r>
-        <w:t>It is important to note that “</w:t>
+        <w:t>It is important to note that “Odometry” does not refer to pure wheel odometry but sensor-fused dead reckoning using other sensor sources, e.g., IMU. Within “</w:t>
       </w:r>
       <w:proofErr w:type="spellStart"/>
       <w:r>
-        <w:t>Odometry</w:t>
+        <w:t>ros_df</w:t>
       </w:r>
       <w:proofErr w:type="spellEnd"/>
       <w:r>
-        <w:t xml:space="preserve">” does not refer to pure wheel </w:t>
-      </w:r>
-      <w:proofErr w:type="spellStart"/>
-      <w:r>
-        <w:t>odometry</w:t>
-      </w:r>
-      <w:proofErr w:type="spellEnd"/>
-      <w:r>
-        <w:t xml:space="preserve"> but sensor-fused dead reckoning using other sensor sources, e.g., IMU. Within “</w:t>
-      </w:r>
-      <w:proofErr w:type="spellStart"/>
-      <w:r>
-        <w:t>ros_df</w:t>
-      </w:r>
-      <w:proofErr w:type="spellEnd"/>
-      <w:r>
-        <w:t xml:space="preserve">”, the </w:t>
-      </w:r>
-      <w:proofErr w:type="spellStart"/>
-      <w:r>
-        <w:t>odometry</w:t>
-      </w:r>
-      <w:proofErr w:type="spellEnd"/>
-      <w:r>
-        <w:t xml:space="preserve"> data has been </w:t>
+        <w:t xml:space="preserve">”, the odometry data has been </w:t>
       </w:r>
       <w:proofErr w:type="spellStart"/>
       <w:r>
@@ -6301,23 +6151,7 @@
           <w:sz w:val="22"/>
           <w:szCs w:val="22"/>
         </w:rPr>
-        <w:t xml:space="preserve"> fixed to (9</w:t>
-      </w:r>
-      <w:proofErr w:type="gramStart"/>
-      <w:r>
-        <w:rPr>
-          <w:sz w:val="22"/>
-          <w:szCs w:val="22"/>
-        </w:rPr>
-        <w:t>,9</w:t>
-      </w:r>
-      <w:proofErr w:type="gramEnd"/>
-      <w:r>
-        <w:rPr>
-          <w:sz w:val="22"/>
-          <w:szCs w:val="22"/>
-        </w:rPr>
-        <w:t>)</w:t>
+        <w:t xml:space="preserve"> fixed to (9,9)</w:t>
       </w:r>
       <w:r>
         <w:rPr>
@@ -6422,7 +6256,6 @@
         <w:t xml:space="preserve">: A </w:t>
       </w:r>
       <w:proofErr w:type="spellStart"/>
-      <w:proofErr w:type="gramStart"/>
       <w:r>
         <w:rPr>
           <w:sz w:val="22"/>
@@ -6431,7 +6264,6 @@
         <w:t>boolean</w:t>
       </w:r>
       <w:proofErr w:type="spellEnd"/>
-      <w:proofErr w:type="gramEnd"/>
       <w:r>
         <w:rPr>
           <w:sz w:val="22"/>
@@ -6760,611 +6592,759 @@
         <w:t>If you use the dataset, please cite it as:</w:t>
       </w:r>
     </w:p>
-    <w:p>
-      <w:pPr>
-        <w:spacing w:after="0" w:line="240" w:lineRule="auto"/>
-        <w:rPr>
-          <w:rStyle w:val="NormalTok"/>
-        </w:rPr>
-      </w:pPr>
-      <w:proofErr w:type="gramStart"/>
-      <w:r>
-        <w:rPr>
-          <w:rStyle w:val="VariableTok"/>
-        </w:rPr>
-        <w:t>@article</w:t>
-      </w:r>
-      <w:r>
-        <w:rPr>
-          <w:rStyle w:val="NormalTok"/>
-        </w:rPr>
-        <w:t>{</w:t>
-      </w:r>
-      <w:r>
-        <w:rPr>
-          <w:rStyle w:val="OtherTok"/>
-        </w:rPr>
-        <w:t>hernangomez2022aienabled</w:t>
-      </w:r>
-      <w:r>
-        <w:rPr>
-          <w:rStyle w:val="NormalTok"/>
-        </w:rPr>
-        <w:t>,</w:t>
-      </w:r>
-      <w:r>
-        <w:br/>
-      </w:r>
-      <w:r>
-        <w:rPr>
-          <w:rStyle w:val="NormalTok"/>
-        </w:rPr>
-        <w:t xml:space="preserve">   </w:t>
-      </w:r>
-      <w:r>
-        <w:rPr>
-          <w:rStyle w:val="DataTypeTok"/>
-        </w:rPr>
-        <w:t>title</w:t>
-      </w:r>
-      <w:r>
-        <w:rPr>
-          <w:rStyle w:val="NormalTok"/>
-        </w:rPr>
-        <w:t xml:space="preserve"> = {Towards an {{AI-enabled Connected Industry}}: {{AGV Communication}} and {{Sensor Measurement Datasets}}},</w:t>
-      </w:r>
-      <w:r>
-        <w:br/>
-      </w:r>
-      <w:r>
-        <w:rPr>
-          <w:rStyle w:val="NormalTok"/>
-        </w:rPr>
-        <w:t xml:space="preserve">   </w:t>
-      </w:r>
-      <w:proofErr w:type="spellStart"/>
-      <w:r>
-        <w:rPr>
-          <w:rStyle w:val="DataTypeTok"/>
-        </w:rPr>
-        <w:t>shorttitle</w:t>
-      </w:r>
-      <w:proofErr w:type="spellEnd"/>
-      <w:r>
-        <w:rPr>
-          <w:rStyle w:val="NormalTok"/>
-        </w:rPr>
-        <w:t xml:space="preserve"> = {Towards an {{AI-enabled Connected Industry}}},</w:t>
-      </w:r>
-      <w:r>
-        <w:br/>
-      </w:r>
-      <w:r>
-        <w:rPr>
-          <w:rStyle w:val="NormalTok"/>
-        </w:rPr>
-        <w:t xml:space="preserve">   </w:t>
-      </w:r>
-      <w:r>
-        <w:rPr>
-          <w:rStyle w:val="DataTypeTok"/>
-        </w:rPr>
-        <w:t>author</w:t>
-      </w:r>
-      <w:r>
-        <w:rPr>
-          <w:rStyle w:val="NormalTok"/>
-        </w:rPr>
-        <w:t xml:space="preserve"> = {</w:t>
-      </w:r>
-      <w:proofErr w:type="spellStart"/>
-      <w:r>
-        <w:rPr>
-          <w:rStyle w:val="NormalTok"/>
-        </w:rPr>
-        <w:t>Hernang</w:t>
-      </w:r>
-      <w:proofErr w:type="spellEnd"/>
-      <w:r>
-        <w:rPr>
-          <w:rStyle w:val="NormalTok"/>
-        </w:rPr>
-        <w:t>{</w:t>
-      </w:r>
-      <w:r>
-        <w:rPr>
-          <w:rStyle w:val="CharTok"/>
-        </w:rPr>
-        <w:t>\'</w:t>
-      </w:r>
-      <w:r>
-        <w:rPr>
-          <w:rStyle w:val="NormalTok"/>
-        </w:rPr>
-        <w:t>o}</w:t>
-      </w:r>
-      <w:proofErr w:type="spellStart"/>
-      <w:r>
-        <w:rPr>
-          <w:rStyle w:val="NormalTok"/>
-        </w:rPr>
-        <w:t>mez</w:t>
-      </w:r>
-      <w:proofErr w:type="spellEnd"/>
-      <w:r>
-        <w:rPr>
-          <w:rStyle w:val="NormalTok"/>
-        </w:rPr>
-        <w:t xml:space="preserve">, Rodrigo and </w:t>
-      </w:r>
-      <w:proofErr w:type="spellStart"/>
-      <w:r>
-        <w:rPr>
-          <w:rStyle w:val="NormalTok"/>
-        </w:rPr>
-        <w:t>Palaios</w:t>
-      </w:r>
-      <w:proofErr w:type="spellEnd"/>
-      <w:r>
-        <w:rPr>
-          <w:rStyle w:val="NormalTok"/>
-        </w:rPr>
-        <w:t xml:space="preserve">, Alexandros and Watermann, Cara and </w:t>
-      </w:r>
-      <w:proofErr w:type="spellStart"/>
-      <w:r>
-        <w:rPr>
-          <w:rStyle w:val="NormalTok"/>
-        </w:rPr>
-        <w:t>Sch</w:t>
-      </w:r>
-      <w:proofErr w:type="spellEnd"/>
-      <w:r>
-        <w:rPr>
-          <w:rStyle w:val="NormalTok"/>
-        </w:rPr>
-        <w:t>{</w:t>
-      </w:r>
-      <w:r>
-        <w:rPr>
-          <w:rStyle w:val="CharTok"/>
-        </w:rPr>
-        <w:t>\"</w:t>
-      </w:r>
-      <w:r>
-        <w:rPr>
-          <w:rStyle w:val="NormalTok"/>
-        </w:rPr>
-        <w:t>a}</w:t>
-      </w:r>
-      <w:proofErr w:type="spellStart"/>
-      <w:r>
-        <w:rPr>
-          <w:rStyle w:val="NormalTok"/>
-        </w:rPr>
-        <w:t>ufele</w:t>
-      </w:r>
-      <w:proofErr w:type="spellEnd"/>
-      <w:r>
-        <w:rPr>
-          <w:rStyle w:val="NormalTok"/>
-        </w:rPr>
-        <w:t xml:space="preserve">, Daniel and Geuer, Philipp and Ismayilov, Rafail and Parvini, Mohammad and Krause, Anton and Kasparick, Martin and Neugebauer, Thomas and {Ramos-Cantor}, Oscar D. and Tchouankem, Hugues and </w:t>
-      </w:r>
-      <w:proofErr w:type="spellStart"/>
-      <w:r>
-        <w:rPr>
-          <w:rStyle w:val="NormalTok"/>
-        </w:rPr>
-        <w:t>Calvo</w:t>
-      </w:r>
-      <w:proofErr w:type="spellEnd"/>
-      <w:r>
-        <w:rPr>
-          <w:rStyle w:val="NormalTok"/>
-        </w:rPr>
-        <w:t xml:space="preserve">, Jose Leon and Chen, Bo and </w:t>
-      </w:r>
-      <w:proofErr w:type="spellStart"/>
-      <w:r>
-        <w:rPr>
-          <w:rStyle w:val="NormalTok"/>
-        </w:rPr>
-        <w:t>Sta</w:t>
-      </w:r>
-      <w:proofErr w:type="spellEnd"/>
-      <w:r>
-        <w:rPr>
-          <w:rStyle w:val="NormalTok"/>
-        </w:rPr>
-        <w:t>{</w:t>
-      </w:r>
-      <w:r>
-        <w:rPr>
-          <w:rStyle w:val="CharTok"/>
-        </w:rPr>
-        <w:t>\'</w:t>
-      </w:r>
-      <w:r>
-        <w:rPr>
-          <w:rStyle w:val="NormalTok"/>
-        </w:rPr>
-        <w:t>n}</w:t>
-      </w:r>
-      <w:proofErr w:type="spellStart"/>
-      <w:r>
-        <w:rPr>
-          <w:rStyle w:val="NormalTok"/>
-        </w:rPr>
-        <w:t>czak</w:t>
-      </w:r>
-      <w:proofErr w:type="spellEnd"/>
-      <w:r>
-        <w:rPr>
-          <w:rStyle w:val="NormalTok"/>
-        </w:rPr>
-        <w:t>, S{</w:t>
-      </w:r>
-      <w:r>
-        <w:rPr>
-          <w:rStyle w:val="CharTok"/>
-        </w:rPr>
-        <w:t>\l</w:t>
-      </w:r>
-      <w:r>
-        <w:rPr>
-          <w:rStyle w:val="NormalTok"/>
-        </w:rPr>
-        <w:t>}</w:t>
-      </w:r>
-      <w:proofErr w:type="spellStart"/>
-      <w:r>
-        <w:rPr>
-          <w:rStyle w:val="NormalTok"/>
-        </w:rPr>
-        <w:t>awomir</w:t>
-      </w:r>
-      <w:proofErr w:type="spellEnd"/>
-      <w:r>
-        <w:rPr>
-          <w:rStyle w:val="NormalTok"/>
-        </w:rPr>
-        <w:t xml:space="preserve"> and Fettweis, Gerhard},</w:t>
-      </w:r>
-      <w:r>
-        <w:br/>
-      </w:r>
-      <w:r>
-        <w:rPr>
-          <w:rStyle w:val="NormalTok"/>
-        </w:rPr>
-        <w:t xml:space="preserve">   </w:t>
-      </w:r>
-      <w:r>
-        <w:rPr>
-          <w:rStyle w:val="DataTypeTok"/>
-        </w:rPr>
-        <w:t>year</w:t>
-      </w:r>
-      <w:r>
-        <w:rPr>
-          <w:rStyle w:val="NormalTok"/>
-        </w:rPr>
-        <w:t xml:space="preserve"> = {2022},</w:t>
-      </w:r>
-      <w:r>
-        <w:br/>
-      </w:r>
-      <w:r>
-        <w:rPr>
-          <w:rStyle w:val="NormalTok"/>
-        </w:rPr>
-        <w:t xml:space="preserve">   </w:t>
-      </w:r>
-      <w:r>
-        <w:rPr>
-          <w:rStyle w:val="DataTypeTok"/>
-        </w:rPr>
-        <w:t>month</w:t>
-      </w:r>
-      <w:r>
-        <w:rPr>
-          <w:rStyle w:val="NormalTok"/>
-        </w:rPr>
-        <w:t xml:space="preserve"> = </w:t>
-      </w:r>
-      <w:proofErr w:type="spellStart"/>
-      <w:r>
-        <w:rPr>
-          <w:rStyle w:val="StringTok"/>
-        </w:rPr>
-        <w:t>dec</w:t>
-      </w:r>
-      <w:proofErr w:type="spellEnd"/>
-      <w:r>
-        <w:rPr>
-          <w:rStyle w:val="NormalTok"/>
-        </w:rPr>
-        <w:t>,</w:t>
-      </w:r>
-      <w:r>
-        <w:br/>
-      </w:r>
-      <w:r>
-        <w:rPr>
-          <w:rStyle w:val="NormalTok"/>
-        </w:rPr>
-        <w:t xml:space="preserve">   </w:t>
-      </w:r>
-      <w:r>
-        <w:rPr>
-          <w:rStyle w:val="DataTypeTok"/>
-        </w:rPr>
-        <w:t>number</w:t>
-      </w:r>
-      <w:r>
-        <w:rPr>
-          <w:rStyle w:val="NormalTok"/>
-        </w:rPr>
-        <w:t xml:space="preserve"> = {arXiv:2301.03364},</w:t>
-      </w:r>
-      <w:r>
-        <w:br/>
-      </w:r>
-      <w:r>
-        <w:rPr>
-          <w:rStyle w:val="NormalTok"/>
-        </w:rPr>
-        <w:t xml:space="preserve">   </w:t>
-      </w:r>
-      <w:proofErr w:type="spellStart"/>
-      <w:r>
-        <w:rPr>
-          <w:rStyle w:val="DataTypeTok"/>
-        </w:rPr>
-        <w:t>eprint</w:t>
-      </w:r>
-      <w:proofErr w:type="spellEnd"/>
-      <w:r>
-        <w:rPr>
-          <w:rStyle w:val="NormalTok"/>
-        </w:rPr>
-        <w:t xml:space="preserve"> = {2301.03364},</w:t>
-      </w:r>
-      <w:r>
-        <w:br/>
-      </w:r>
-      <w:r>
-        <w:rPr>
-          <w:rStyle w:val="NormalTok"/>
-        </w:rPr>
-        <w:t xml:space="preserve">   </w:t>
-      </w:r>
-      <w:proofErr w:type="spellStart"/>
-      <w:r>
-        <w:rPr>
-          <w:rStyle w:val="DataTypeTok"/>
-        </w:rPr>
-        <w:t>eprinttype</w:t>
-      </w:r>
-      <w:proofErr w:type="spellEnd"/>
-      <w:r>
-        <w:rPr>
-          <w:rStyle w:val="NormalTok"/>
-        </w:rPr>
-        <w:t xml:space="preserve"> = {</w:t>
-      </w:r>
-      <w:proofErr w:type="spellStart"/>
-      <w:r>
-        <w:rPr>
-          <w:rStyle w:val="NormalTok"/>
-        </w:rPr>
-        <w:t>arxiv</w:t>
-      </w:r>
-      <w:proofErr w:type="spellEnd"/>
-      <w:r>
-        <w:rPr>
-          <w:rStyle w:val="NormalTok"/>
-        </w:rPr>
-        <w:t>},</w:t>
-      </w:r>
-      <w:r>
-        <w:br/>
-      </w:r>
-      <w:r>
-        <w:rPr>
-          <w:rStyle w:val="NormalTok"/>
-        </w:rPr>
-        <w:t xml:space="preserve">   </w:t>
-      </w:r>
-      <w:proofErr w:type="spellStart"/>
-      <w:r>
-        <w:rPr>
-          <w:rStyle w:val="DataTypeTok"/>
-        </w:rPr>
-        <w:t>primaryclass</w:t>
-      </w:r>
-      <w:proofErr w:type="spellEnd"/>
-      <w:r>
-        <w:rPr>
-          <w:rStyle w:val="NormalTok"/>
-        </w:rPr>
-        <w:t xml:space="preserve"> = {</w:t>
-      </w:r>
-      <w:proofErr w:type="spellStart"/>
-      <w:r>
-        <w:rPr>
-          <w:rStyle w:val="NormalTok"/>
-        </w:rPr>
-        <w:t>cs</w:t>
-      </w:r>
-      <w:proofErr w:type="spellEnd"/>
-      <w:r>
-        <w:rPr>
-          <w:rStyle w:val="NormalTok"/>
-        </w:rPr>
-        <w:t>},</w:t>
-      </w:r>
-      <w:r>
-        <w:br/>
-      </w:r>
-      <w:r>
-        <w:rPr>
-          <w:rStyle w:val="NormalTok"/>
-        </w:rPr>
-        <w:t xml:space="preserve">   </w:t>
-      </w:r>
-      <w:r>
-        <w:rPr>
-          <w:rStyle w:val="DataTypeTok"/>
-        </w:rPr>
-        <w:t>publisher</w:t>
-      </w:r>
-      <w:r>
-        <w:rPr>
-          <w:rStyle w:val="NormalTok"/>
-        </w:rPr>
-        <w:t xml:space="preserve"> = {{</w:t>
-      </w:r>
-      <w:proofErr w:type="spellStart"/>
-      <w:r>
-        <w:rPr>
-          <w:rStyle w:val="NormalTok"/>
-        </w:rPr>
-        <w:t>arXiv</w:t>
-      </w:r>
-      <w:proofErr w:type="spellEnd"/>
-      <w:r>
-        <w:rPr>
-          <w:rStyle w:val="NormalTok"/>
-        </w:rPr>
-        <w:t>}},</w:t>
-      </w:r>
-      <w:r>
-        <w:br/>
-      </w:r>
-      <w:r>
-        <w:rPr>
-          <w:rStyle w:val="NormalTok"/>
-        </w:rPr>
-        <w:t xml:space="preserve">   </w:t>
-      </w:r>
-      <w:proofErr w:type="spellStart"/>
-      <w:r>
-        <w:rPr>
-          <w:rStyle w:val="DataTypeTok"/>
-        </w:rPr>
-        <w:t>doi</w:t>
-      </w:r>
-      <w:proofErr w:type="spellEnd"/>
-      <w:r>
-        <w:rPr>
-          <w:rStyle w:val="NormalTok"/>
-        </w:rPr>
-        <w:t xml:space="preserve"> = {10.48550/arXiv.2301.03364},</w:t>
-      </w:r>
-      <w:r>
-        <w:br/>
-      </w:r>
-      <w:r>
-        <w:rPr>
-          <w:rStyle w:val="NormalTok"/>
-        </w:rPr>
-        <w:t xml:space="preserve">   </w:t>
-      </w:r>
-      <w:proofErr w:type="spellStart"/>
-      <w:r>
-        <w:rPr>
-          <w:rStyle w:val="DataTypeTok"/>
-        </w:rPr>
-        <w:t>archiveprefix</w:t>
-      </w:r>
-      <w:proofErr w:type="spellEnd"/>
-      <w:r>
-        <w:rPr>
-          <w:rStyle w:val="NormalTok"/>
-        </w:rPr>
-        <w:t xml:space="preserve"> = {</w:t>
-      </w:r>
-      <w:proofErr w:type="spellStart"/>
-      <w:r>
-        <w:rPr>
-          <w:rStyle w:val="NormalTok"/>
-        </w:rPr>
-        <w:t>arXiv</w:t>
-      </w:r>
-      <w:proofErr w:type="spellEnd"/>
-      <w:r>
-        <w:rPr>
-          <w:rStyle w:val="NormalTok"/>
-        </w:rPr>
-        <w:t>},</w:t>
-      </w:r>
-      <w:r>
-        <w:br/>
-      </w:r>
-      <w:r>
-        <w:rPr>
-          <w:rStyle w:val="NormalTok"/>
-        </w:rPr>
-        <w:t xml:space="preserve">   </w:t>
-      </w:r>
-      <w:r>
-        <w:rPr>
-          <w:rStyle w:val="DataTypeTok"/>
-        </w:rPr>
-        <w:t>keywords</w:t>
-      </w:r>
-      <w:r>
-        <w:rPr>
-          <w:rStyle w:val="NormalTok"/>
-        </w:rPr>
-        <w:t xml:space="preserve"> = {Computer Science - Artificial </w:t>
-      </w:r>
-      <w:proofErr w:type="spellStart"/>
-      <w:r>
-        <w:rPr>
-          <w:rStyle w:val="NormalTok"/>
-        </w:rPr>
-        <w:t>Intelligence,Computer</w:t>
-      </w:r>
-      <w:proofErr w:type="spellEnd"/>
-      <w:r>
-        <w:rPr>
-          <w:rStyle w:val="NormalTok"/>
-        </w:rPr>
-        <w:t xml:space="preserve"> Science - Machine </w:t>
-      </w:r>
-      <w:proofErr w:type="spellStart"/>
-      <w:r>
-        <w:rPr>
-          <w:rStyle w:val="NormalTok"/>
-        </w:rPr>
-        <w:t>Learning,Computer</w:t>
-      </w:r>
-      <w:proofErr w:type="spellEnd"/>
-      <w:r>
-        <w:rPr>
-          <w:rStyle w:val="NormalTok"/>
-        </w:rPr>
-        <w:t xml:space="preserve"> Science - Networking and Internet Architecture}</w:t>
-      </w:r>
-      <w:r>
-        <w:br/>
-      </w:r>
-      <w:r>
-        <w:rPr>
-          <w:rStyle w:val="NormalTok"/>
-        </w:rPr>
-        <w:t>}</w:t>
-      </w:r>
-      <w:proofErr w:type="gramEnd"/>
-    </w:p>
     <w:bookmarkEnd w:id="5"/>
     <w:p>
       <w:pPr>
-        <w:pStyle w:val="SourceCode"/>
-      </w:pPr>
+        <w:suppressAutoHyphens w:val="0"/>
+        <w:wordWrap w:val="0"/>
+        <w:spacing w:after="200" w:line="240" w:lineRule="auto"/>
+        <w:rPr>
+          <w:rFonts w:ascii="Consolas" w:eastAsia="Cambria" w:hAnsi="Consolas" w:cs="Times New Roman"/>
+          <w:szCs w:val="24"/>
+        </w:rPr>
+      </w:pPr>
+      <w:r>
+        <w:rPr>
+          <w:rFonts w:ascii="Consolas" w:eastAsia="Cambria" w:hAnsi="Consolas" w:cs="Times New Roman"/>
+          <w:color w:val="19177C"/>
+          <w:szCs w:val="24"/>
+        </w:rPr>
+        <w:t>@article</w:t>
+      </w:r>
+      <w:r>
+        <w:rPr>
+          <w:rFonts w:ascii="Consolas" w:eastAsia="Cambria" w:hAnsi="Consolas" w:cs="Times New Roman"/>
+          <w:szCs w:val="24"/>
+        </w:rPr>
+        <w:t>{</w:t>
+      </w:r>
+      <w:r>
+        <w:rPr>
+          <w:rFonts w:ascii="Consolas" w:eastAsia="Cambria" w:hAnsi="Consolas" w:cs="Times New Roman"/>
+          <w:color w:val="007020"/>
+          <w:szCs w:val="24"/>
+        </w:rPr>
+        <w:t>hernangomez2024aienabled</w:t>
+      </w:r>
+      <w:r>
+        <w:rPr>
+          <w:rFonts w:ascii="Consolas" w:eastAsia="Cambria" w:hAnsi="Consolas" w:cs="Times New Roman"/>
+          <w:szCs w:val="24"/>
+        </w:rPr>
+        <w:t>,</w:t>
+      </w:r>
+      <w:r>
+        <w:rPr>
+          <w:rFonts w:ascii="Consolas" w:eastAsia="Cambria" w:hAnsi="Consolas" w:cs="Times New Roman"/>
+          <w:szCs w:val="24"/>
+        </w:rPr>
+        <w:br/>
+        <w:t xml:space="preserve">  </w:t>
+      </w:r>
+      <w:r>
+        <w:rPr>
+          <w:rFonts w:ascii="Consolas" w:eastAsia="Cambria" w:hAnsi="Consolas" w:cs="Times New Roman"/>
+          <w:color w:val="902000"/>
+          <w:szCs w:val="24"/>
+        </w:rPr>
+        <w:t>title</w:t>
+      </w:r>
+      <w:r>
+        <w:rPr>
+          <w:rFonts w:ascii="Consolas" w:eastAsia="Cambria" w:hAnsi="Consolas" w:cs="Times New Roman"/>
+          <w:szCs w:val="24"/>
+        </w:rPr>
+        <w:t xml:space="preserve"> = {Toward an {{AI-Enabled Connected Industry}}: {{AGV Communication}} and {{Sensor Measurement Datasets}}},</w:t>
+      </w:r>
+      <w:r>
+        <w:rPr>
+          <w:rFonts w:ascii="Consolas" w:eastAsia="Cambria" w:hAnsi="Consolas" w:cs="Times New Roman"/>
+          <w:szCs w:val="24"/>
+        </w:rPr>
+        <w:br/>
+        <w:t xml:space="preserve">  </w:t>
+      </w:r>
+      <w:proofErr w:type="spellStart"/>
+      <w:r>
+        <w:rPr>
+          <w:rFonts w:ascii="Consolas" w:eastAsia="Cambria" w:hAnsi="Consolas" w:cs="Times New Roman"/>
+          <w:color w:val="902000"/>
+          <w:szCs w:val="24"/>
+        </w:rPr>
+        <w:t>shorttitle</w:t>
+      </w:r>
+      <w:proofErr w:type="spellEnd"/>
+      <w:r>
+        <w:rPr>
+          <w:rFonts w:ascii="Consolas" w:eastAsia="Cambria" w:hAnsi="Consolas" w:cs="Times New Roman"/>
+          <w:szCs w:val="24"/>
+        </w:rPr>
+        <w:t xml:space="preserve"> = {Toward an {{AI-Enabled Connected Industry}}},</w:t>
+      </w:r>
+      <w:r>
+        <w:rPr>
+          <w:rFonts w:ascii="Consolas" w:eastAsia="Cambria" w:hAnsi="Consolas" w:cs="Times New Roman"/>
+          <w:szCs w:val="24"/>
+        </w:rPr>
+        <w:br/>
+        <w:t xml:space="preserve">  </w:t>
+      </w:r>
+      <w:r>
+        <w:rPr>
+          <w:rFonts w:ascii="Consolas" w:eastAsia="Cambria" w:hAnsi="Consolas" w:cs="Times New Roman"/>
+          <w:color w:val="902000"/>
+          <w:szCs w:val="24"/>
+        </w:rPr>
+        <w:t>author</w:t>
+      </w:r>
+      <w:r>
+        <w:rPr>
+          <w:rFonts w:ascii="Consolas" w:eastAsia="Cambria" w:hAnsi="Consolas" w:cs="Times New Roman"/>
+          <w:szCs w:val="24"/>
+        </w:rPr>
+        <w:t xml:space="preserve"> = {</w:t>
+      </w:r>
+      <w:proofErr w:type="spellStart"/>
+      <w:r>
+        <w:rPr>
+          <w:rFonts w:ascii="Consolas" w:eastAsia="Cambria" w:hAnsi="Consolas" w:cs="Times New Roman"/>
+          <w:szCs w:val="24"/>
+        </w:rPr>
+        <w:t>Hernang</w:t>
+      </w:r>
+      <w:proofErr w:type="spellEnd"/>
+      <w:r>
+        <w:rPr>
+          <w:rFonts w:ascii="Consolas" w:eastAsia="Cambria" w:hAnsi="Consolas" w:cs="Times New Roman"/>
+          <w:szCs w:val="24"/>
+        </w:rPr>
+        <w:t>{</w:t>
+      </w:r>
+      <w:r>
+        <w:rPr>
+          <w:rFonts w:ascii="Consolas" w:eastAsia="Cambria" w:hAnsi="Consolas" w:cs="Times New Roman"/>
+          <w:color w:val="4070A0"/>
+          <w:szCs w:val="24"/>
+        </w:rPr>
+        <w:t>\'</w:t>
+      </w:r>
+      <w:r>
+        <w:rPr>
+          <w:rFonts w:ascii="Consolas" w:eastAsia="Cambria" w:hAnsi="Consolas" w:cs="Times New Roman"/>
+          <w:szCs w:val="24"/>
+        </w:rPr>
+        <w:t>o}</w:t>
+      </w:r>
+      <w:proofErr w:type="spellStart"/>
+      <w:r>
+        <w:rPr>
+          <w:rFonts w:ascii="Consolas" w:eastAsia="Cambria" w:hAnsi="Consolas" w:cs="Times New Roman"/>
+          <w:szCs w:val="24"/>
+        </w:rPr>
+        <w:t>mez</w:t>
+      </w:r>
+      <w:proofErr w:type="spellEnd"/>
+      <w:r>
+        <w:rPr>
+          <w:rFonts w:ascii="Consolas" w:eastAsia="Cambria" w:hAnsi="Consolas" w:cs="Times New Roman"/>
+          <w:szCs w:val="24"/>
+        </w:rPr>
+        <w:t xml:space="preserve">, Rodrigo and </w:t>
+      </w:r>
+      <w:proofErr w:type="spellStart"/>
+      <w:r>
+        <w:rPr>
+          <w:rFonts w:ascii="Consolas" w:eastAsia="Cambria" w:hAnsi="Consolas" w:cs="Times New Roman"/>
+          <w:szCs w:val="24"/>
+        </w:rPr>
+        <w:t>Palaios</w:t>
+      </w:r>
+      <w:proofErr w:type="spellEnd"/>
+      <w:r>
+        <w:rPr>
+          <w:rFonts w:ascii="Consolas" w:eastAsia="Cambria" w:hAnsi="Consolas" w:cs="Times New Roman"/>
+          <w:szCs w:val="24"/>
+        </w:rPr>
+        <w:t>, Alexandros and Watermann, Cara and Sch{</w:t>
+      </w:r>
+      <w:r>
+        <w:rPr>
+          <w:rFonts w:ascii="Consolas" w:eastAsia="Cambria" w:hAnsi="Consolas" w:cs="Times New Roman"/>
+          <w:color w:val="4070A0"/>
+          <w:szCs w:val="24"/>
+        </w:rPr>
+        <w:t>\"</w:t>
+      </w:r>
+      <w:r>
+        <w:rPr>
+          <w:rFonts w:ascii="Consolas" w:eastAsia="Cambria" w:hAnsi="Consolas" w:cs="Times New Roman"/>
+          <w:szCs w:val="24"/>
+        </w:rPr>
+        <w:t>a}</w:t>
+      </w:r>
+      <w:proofErr w:type="spellStart"/>
+      <w:r>
+        <w:rPr>
+          <w:rFonts w:ascii="Consolas" w:eastAsia="Cambria" w:hAnsi="Consolas" w:cs="Times New Roman"/>
+          <w:szCs w:val="24"/>
+        </w:rPr>
+        <w:t>ufele</w:t>
+      </w:r>
+      <w:proofErr w:type="spellEnd"/>
+      <w:r>
+        <w:rPr>
+          <w:rFonts w:ascii="Consolas" w:eastAsia="Cambria" w:hAnsi="Consolas" w:cs="Times New Roman"/>
+          <w:szCs w:val="24"/>
+        </w:rPr>
+        <w:t>, Daniel and Geuer, Philipp and Ismayilov, Rafail and Parvini, Mohammad and Krause, Anton and Kasparick, Martin and Neugebauer, Thomas and {Ramos-Cantor}, Oscar D. and Tchouankem, Hugues and Calvo, Jose Leon and Chen, Bo and Fettweis, Gerhard and Sta{</w:t>
+      </w:r>
+      <w:r>
+        <w:rPr>
+          <w:rFonts w:ascii="Consolas" w:eastAsia="Cambria" w:hAnsi="Consolas" w:cs="Times New Roman"/>
+          <w:color w:val="4070A0"/>
+          <w:szCs w:val="24"/>
+        </w:rPr>
+        <w:t>\'</w:t>
+      </w:r>
+      <w:r>
+        <w:rPr>
+          <w:rFonts w:ascii="Consolas" w:eastAsia="Cambria" w:hAnsi="Consolas" w:cs="Times New Roman"/>
+          <w:szCs w:val="24"/>
+        </w:rPr>
+        <w:t>n}</w:t>
+      </w:r>
+      <w:proofErr w:type="spellStart"/>
+      <w:r>
+        <w:rPr>
+          <w:rFonts w:ascii="Consolas" w:eastAsia="Cambria" w:hAnsi="Consolas" w:cs="Times New Roman"/>
+          <w:szCs w:val="24"/>
+        </w:rPr>
+        <w:t>czak</w:t>
+      </w:r>
+      <w:proofErr w:type="spellEnd"/>
+      <w:r>
+        <w:rPr>
+          <w:rFonts w:ascii="Consolas" w:eastAsia="Cambria" w:hAnsi="Consolas" w:cs="Times New Roman"/>
+          <w:szCs w:val="24"/>
+        </w:rPr>
+        <w:t>, S{</w:t>
+      </w:r>
+      <w:r>
+        <w:rPr>
+          <w:rFonts w:ascii="Consolas" w:eastAsia="Cambria" w:hAnsi="Consolas" w:cs="Times New Roman"/>
+          <w:color w:val="4070A0"/>
+          <w:szCs w:val="24"/>
+        </w:rPr>
+        <w:t>\l</w:t>
+      </w:r>
+      <w:r>
+        <w:rPr>
+          <w:rFonts w:ascii="Consolas" w:eastAsia="Cambria" w:hAnsi="Consolas" w:cs="Times New Roman"/>
+          <w:szCs w:val="24"/>
+        </w:rPr>
+        <w:t>}</w:t>
+      </w:r>
+      <w:proofErr w:type="spellStart"/>
+      <w:r>
+        <w:rPr>
+          <w:rFonts w:ascii="Consolas" w:eastAsia="Cambria" w:hAnsi="Consolas" w:cs="Times New Roman"/>
+          <w:szCs w:val="24"/>
+        </w:rPr>
+        <w:t>awomir</w:t>
+      </w:r>
+      <w:proofErr w:type="spellEnd"/>
+      <w:r>
+        <w:rPr>
+          <w:rFonts w:ascii="Consolas" w:eastAsia="Cambria" w:hAnsi="Consolas" w:cs="Times New Roman"/>
+          <w:szCs w:val="24"/>
+        </w:rPr>
+        <w:t>},</w:t>
+      </w:r>
+      <w:r>
+        <w:rPr>
+          <w:rFonts w:ascii="Consolas" w:eastAsia="Cambria" w:hAnsi="Consolas" w:cs="Times New Roman"/>
+          <w:szCs w:val="24"/>
+        </w:rPr>
+        <w:br/>
+        <w:t xml:space="preserve">  </w:t>
+      </w:r>
+      <w:r>
+        <w:rPr>
+          <w:rFonts w:ascii="Consolas" w:eastAsia="Cambria" w:hAnsi="Consolas" w:cs="Times New Roman"/>
+          <w:color w:val="902000"/>
+          <w:szCs w:val="24"/>
+        </w:rPr>
+        <w:t>year</w:t>
+      </w:r>
+      <w:r>
+        <w:rPr>
+          <w:rFonts w:ascii="Consolas" w:eastAsia="Cambria" w:hAnsi="Consolas" w:cs="Times New Roman"/>
+          <w:szCs w:val="24"/>
+        </w:rPr>
+        <w:t xml:space="preserve"> = {2024},</w:t>
+      </w:r>
+      <w:r>
+        <w:rPr>
+          <w:rFonts w:ascii="Consolas" w:eastAsia="Cambria" w:hAnsi="Consolas" w:cs="Times New Roman"/>
+          <w:szCs w:val="24"/>
+        </w:rPr>
+        <w:br/>
+        <w:t xml:space="preserve">  </w:t>
+      </w:r>
+      <w:r>
+        <w:rPr>
+          <w:rFonts w:ascii="Consolas" w:eastAsia="Cambria" w:hAnsi="Consolas" w:cs="Times New Roman"/>
+          <w:color w:val="902000"/>
+          <w:szCs w:val="24"/>
+        </w:rPr>
+        <w:t>month</w:t>
+      </w:r>
+      <w:r>
+        <w:rPr>
+          <w:rFonts w:ascii="Consolas" w:eastAsia="Cambria" w:hAnsi="Consolas" w:cs="Times New Roman"/>
+          <w:szCs w:val="24"/>
+        </w:rPr>
+        <w:t xml:space="preserve"> = </w:t>
+      </w:r>
+      <w:proofErr w:type="spellStart"/>
+      <w:r>
+        <w:rPr>
+          <w:rFonts w:ascii="Consolas" w:eastAsia="Cambria" w:hAnsi="Consolas" w:cs="Times New Roman"/>
+          <w:color w:val="4070A0"/>
+          <w:szCs w:val="24"/>
+        </w:rPr>
+        <w:t>apr</w:t>
+      </w:r>
+      <w:proofErr w:type="spellEnd"/>
+      <w:r>
+        <w:rPr>
+          <w:rFonts w:ascii="Consolas" w:eastAsia="Cambria" w:hAnsi="Consolas" w:cs="Times New Roman"/>
+          <w:szCs w:val="24"/>
+        </w:rPr>
+        <w:t>,</w:t>
+      </w:r>
+      <w:r>
+        <w:rPr>
+          <w:rFonts w:ascii="Consolas" w:eastAsia="Cambria" w:hAnsi="Consolas" w:cs="Times New Roman"/>
+          <w:szCs w:val="24"/>
+        </w:rPr>
+        <w:br/>
+        <w:t xml:space="preserve">  </w:t>
+      </w:r>
+      <w:r>
+        <w:rPr>
+          <w:rFonts w:ascii="Consolas" w:eastAsia="Cambria" w:hAnsi="Consolas" w:cs="Times New Roman"/>
+          <w:color w:val="902000"/>
+          <w:szCs w:val="24"/>
+        </w:rPr>
+        <w:t>journal</w:t>
+      </w:r>
+      <w:r>
+        <w:rPr>
+          <w:rFonts w:ascii="Consolas" w:eastAsia="Cambria" w:hAnsi="Consolas" w:cs="Times New Roman"/>
+          <w:szCs w:val="24"/>
+        </w:rPr>
+        <w:t xml:space="preserve"> = {IEEE Communications Magazine},</w:t>
+      </w:r>
+      <w:r>
+        <w:rPr>
+          <w:rFonts w:ascii="Consolas" w:eastAsia="Cambria" w:hAnsi="Consolas" w:cs="Times New Roman"/>
+          <w:szCs w:val="24"/>
+        </w:rPr>
+        <w:br/>
+        <w:t xml:space="preserve">  </w:t>
+      </w:r>
+      <w:r>
+        <w:rPr>
+          <w:rFonts w:ascii="Consolas" w:eastAsia="Cambria" w:hAnsi="Consolas" w:cs="Times New Roman"/>
+          <w:color w:val="902000"/>
+          <w:szCs w:val="24"/>
+        </w:rPr>
+        <w:t>volume</w:t>
+      </w:r>
+      <w:r>
+        <w:rPr>
+          <w:rFonts w:ascii="Consolas" w:eastAsia="Cambria" w:hAnsi="Consolas" w:cs="Times New Roman"/>
+          <w:szCs w:val="24"/>
+        </w:rPr>
+        <w:t xml:space="preserve"> = {62},</w:t>
+      </w:r>
+      <w:r>
+        <w:rPr>
+          <w:rFonts w:ascii="Consolas" w:eastAsia="Cambria" w:hAnsi="Consolas" w:cs="Times New Roman"/>
+          <w:szCs w:val="24"/>
+        </w:rPr>
+        <w:br/>
+        <w:t xml:space="preserve">  </w:t>
+      </w:r>
+      <w:r>
+        <w:rPr>
+          <w:rFonts w:ascii="Consolas" w:eastAsia="Cambria" w:hAnsi="Consolas" w:cs="Times New Roman"/>
+          <w:color w:val="902000"/>
+          <w:szCs w:val="24"/>
+        </w:rPr>
+        <w:t>number</w:t>
+      </w:r>
+      <w:r>
+        <w:rPr>
+          <w:rFonts w:ascii="Consolas" w:eastAsia="Cambria" w:hAnsi="Consolas" w:cs="Times New Roman"/>
+          <w:szCs w:val="24"/>
+        </w:rPr>
+        <w:t xml:space="preserve"> = {4},</w:t>
+      </w:r>
+      <w:r>
+        <w:rPr>
+          <w:rFonts w:ascii="Consolas" w:eastAsia="Cambria" w:hAnsi="Consolas" w:cs="Times New Roman"/>
+          <w:szCs w:val="24"/>
+        </w:rPr>
+        <w:br/>
+        <w:t xml:space="preserve">  </w:t>
+      </w:r>
+      <w:proofErr w:type="spellStart"/>
+      <w:r>
+        <w:rPr>
+          <w:rFonts w:ascii="Consolas" w:eastAsia="Cambria" w:hAnsi="Consolas" w:cs="Times New Roman"/>
+          <w:color w:val="902000"/>
+          <w:szCs w:val="24"/>
+        </w:rPr>
+        <w:t>eprint</w:t>
+      </w:r>
+      <w:proofErr w:type="spellEnd"/>
+      <w:r>
+        <w:rPr>
+          <w:rFonts w:ascii="Consolas" w:eastAsia="Cambria" w:hAnsi="Consolas" w:cs="Times New Roman"/>
+          <w:szCs w:val="24"/>
+        </w:rPr>
+        <w:t xml:space="preserve"> = {2301.03364},</w:t>
+      </w:r>
+      <w:r>
+        <w:rPr>
+          <w:rFonts w:ascii="Consolas" w:eastAsia="Cambria" w:hAnsi="Consolas" w:cs="Times New Roman"/>
+          <w:szCs w:val="24"/>
+        </w:rPr>
+        <w:br/>
+        <w:t xml:space="preserve">  </w:t>
+      </w:r>
+      <w:proofErr w:type="spellStart"/>
+      <w:r>
+        <w:rPr>
+          <w:rFonts w:ascii="Consolas" w:eastAsia="Cambria" w:hAnsi="Consolas" w:cs="Times New Roman"/>
+          <w:color w:val="902000"/>
+          <w:szCs w:val="24"/>
+        </w:rPr>
+        <w:t>primaryclass</w:t>
+      </w:r>
+      <w:proofErr w:type="spellEnd"/>
+      <w:r>
+        <w:rPr>
+          <w:rFonts w:ascii="Consolas" w:eastAsia="Cambria" w:hAnsi="Consolas" w:cs="Times New Roman"/>
+          <w:szCs w:val="24"/>
+        </w:rPr>
+        <w:t xml:space="preserve"> = {cs},</w:t>
+      </w:r>
+      <w:r>
+        <w:rPr>
+          <w:rFonts w:ascii="Consolas" w:eastAsia="Cambria" w:hAnsi="Consolas" w:cs="Times New Roman"/>
+          <w:szCs w:val="24"/>
+        </w:rPr>
+        <w:br/>
+        <w:t xml:space="preserve">  </w:t>
+      </w:r>
+      <w:r>
+        <w:rPr>
+          <w:rFonts w:ascii="Consolas" w:eastAsia="Cambria" w:hAnsi="Consolas" w:cs="Times New Roman"/>
+          <w:color w:val="902000"/>
+          <w:szCs w:val="24"/>
+        </w:rPr>
+        <w:t>pages</w:t>
+      </w:r>
+      <w:r>
+        <w:rPr>
+          <w:rFonts w:ascii="Consolas" w:eastAsia="Cambria" w:hAnsi="Consolas" w:cs="Times New Roman"/>
+          <w:szCs w:val="24"/>
+        </w:rPr>
+        <w:t xml:space="preserve"> = {90--95},</w:t>
+      </w:r>
+      <w:r>
+        <w:rPr>
+          <w:rFonts w:ascii="Consolas" w:eastAsia="Cambria" w:hAnsi="Consolas" w:cs="Times New Roman"/>
+          <w:szCs w:val="24"/>
+        </w:rPr>
+        <w:br/>
+        <w:t xml:space="preserve">  </w:t>
+      </w:r>
+      <w:proofErr w:type="spellStart"/>
+      <w:r>
+        <w:rPr>
+          <w:rFonts w:ascii="Consolas" w:eastAsia="Cambria" w:hAnsi="Consolas" w:cs="Times New Roman"/>
+          <w:color w:val="902000"/>
+          <w:szCs w:val="24"/>
+        </w:rPr>
+        <w:t>issn</w:t>
+      </w:r>
+      <w:proofErr w:type="spellEnd"/>
+      <w:r>
+        <w:rPr>
+          <w:rFonts w:ascii="Consolas" w:eastAsia="Cambria" w:hAnsi="Consolas" w:cs="Times New Roman"/>
+          <w:szCs w:val="24"/>
+        </w:rPr>
+        <w:t xml:space="preserve"> = {1558-1896},</w:t>
+      </w:r>
+      <w:r>
+        <w:rPr>
+          <w:rFonts w:ascii="Consolas" w:eastAsia="Cambria" w:hAnsi="Consolas" w:cs="Times New Roman"/>
+          <w:szCs w:val="24"/>
+        </w:rPr>
+        <w:br/>
+        <w:t xml:space="preserve">  </w:t>
+      </w:r>
+      <w:proofErr w:type="spellStart"/>
+      <w:r>
+        <w:rPr>
+          <w:rFonts w:ascii="Consolas" w:eastAsia="Cambria" w:hAnsi="Consolas" w:cs="Times New Roman"/>
+          <w:color w:val="902000"/>
+          <w:szCs w:val="24"/>
+        </w:rPr>
+        <w:t>doi</w:t>
+      </w:r>
+      <w:proofErr w:type="spellEnd"/>
+      <w:r>
+        <w:rPr>
+          <w:rFonts w:ascii="Consolas" w:eastAsia="Cambria" w:hAnsi="Consolas" w:cs="Times New Roman"/>
+          <w:szCs w:val="24"/>
+        </w:rPr>
+        <w:t xml:space="preserve"> = {10.1109/MCOM.001.2300494},</w:t>
+      </w:r>
+      <w:r>
+        <w:rPr>
+          <w:rFonts w:ascii="Consolas" w:eastAsia="Cambria" w:hAnsi="Consolas" w:cs="Times New Roman"/>
+          <w:szCs w:val="24"/>
+        </w:rPr>
+        <w:br/>
+        <w:t xml:space="preserve">  </w:t>
+      </w:r>
+      <w:r>
+        <w:rPr>
+          <w:rFonts w:ascii="Consolas" w:eastAsia="Cambria" w:hAnsi="Consolas" w:cs="Times New Roman"/>
+          <w:color w:val="902000"/>
+          <w:szCs w:val="24"/>
+        </w:rPr>
+        <w:t>copyright</w:t>
+      </w:r>
+      <w:r>
+        <w:rPr>
+          <w:rFonts w:ascii="Consolas" w:eastAsia="Cambria" w:hAnsi="Consolas" w:cs="Times New Roman"/>
+          <w:szCs w:val="24"/>
+        </w:rPr>
+        <w:t xml:space="preserve"> = {All rights reserved},</w:t>
+      </w:r>
+      <w:r>
+        <w:rPr>
+          <w:rFonts w:ascii="Consolas" w:eastAsia="Cambria" w:hAnsi="Consolas" w:cs="Times New Roman"/>
+          <w:szCs w:val="24"/>
+        </w:rPr>
+        <w:br/>
+        <w:t xml:space="preserve">  </w:t>
+      </w:r>
+      <w:r>
+        <w:rPr>
+          <w:rFonts w:ascii="Consolas" w:eastAsia="Cambria" w:hAnsi="Consolas" w:cs="Times New Roman"/>
+          <w:color w:val="902000"/>
+          <w:szCs w:val="24"/>
+        </w:rPr>
+        <w:t>keywords</w:t>
+      </w:r>
+      <w:r>
+        <w:rPr>
+          <w:rFonts w:ascii="Consolas" w:eastAsia="Cambria" w:hAnsi="Consolas" w:cs="Times New Roman"/>
+          <w:szCs w:val="24"/>
+        </w:rPr>
+        <w:t xml:space="preserve"> = {Artificial </w:t>
+      </w:r>
+      <w:proofErr w:type="spellStart"/>
+      <w:r>
+        <w:rPr>
+          <w:rFonts w:ascii="Consolas" w:eastAsia="Cambria" w:hAnsi="Consolas" w:cs="Times New Roman"/>
+          <w:szCs w:val="24"/>
+        </w:rPr>
+        <w:t>intelligence,Computer</w:t>
+      </w:r>
+      <w:proofErr w:type="spellEnd"/>
+      <w:r>
+        <w:rPr>
+          <w:rFonts w:ascii="Consolas" w:eastAsia="Cambria" w:hAnsi="Consolas" w:cs="Times New Roman"/>
+          <w:szCs w:val="24"/>
+        </w:rPr>
+        <w:t xml:space="preserve"> Science - Artificial </w:t>
+      </w:r>
+      <w:proofErr w:type="spellStart"/>
+      <w:r>
+        <w:rPr>
+          <w:rFonts w:ascii="Consolas" w:eastAsia="Cambria" w:hAnsi="Consolas" w:cs="Times New Roman"/>
+          <w:szCs w:val="24"/>
+        </w:rPr>
+        <w:t>Intelligence,Computer</w:t>
+      </w:r>
+      <w:proofErr w:type="spellEnd"/>
+      <w:r>
+        <w:rPr>
+          <w:rFonts w:ascii="Consolas" w:eastAsia="Cambria" w:hAnsi="Consolas" w:cs="Times New Roman"/>
+          <w:szCs w:val="24"/>
+        </w:rPr>
+        <w:t xml:space="preserve"> Science - Machine </w:t>
+      </w:r>
+      <w:proofErr w:type="spellStart"/>
+      <w:r>
+        <w:rPr>
+          <w:rFonts w:ascii="Consolas" w:eastAsia="Cambria" w:hAnsi="Consolas" w:cs="Times New Roman"/>
+          <w:szCs w:val="24"/>
+        </w:rPr>
+        <w:t>Learning,Computer</w:t>
+      </w:r>
+      <w:proofErr w:type="spellEnd"/>
+      <w:r>
+        <w:rPr>
+          <w:rFonts w:ascii="Consolas" w:eastAsia="Cambria" w:hAnsi="Consolas" w:cs="Times New Roman"/>
+          <w:szCs w:val="24"/>
+        </w:rPr>
+        <w:t xml:space="preserve"> Science - Networking and Internet </w:t>
+      </w:r>
+      <w:proofErr w:type="spellStart"/>
+      <w:r>
+        <w:rPr>
+          <w:rFonts w:ascii="Consolas" w:eastAsia="Cambria" w:hAnsi="Consolas" w:cs="Times New Roman"/>
+          <w:szCs w:val="24"/>
+        </w:rPr>
+        <w:t>Architecture,Fingerprint</w:t>
+      </w:r>
+      <w:proofErr w:type="spellEnd"/>
+      <w:r>
+        <w:rPr>
+          <w:rFonts w:ascii="Consolas" w:eastAsia="Cambria" w:hAnsi="Consolas" w:cs="Times New Roman"/>
+          <w:szCs w:val="24"/>
+        </w:rPr>
+        <w:t xml:space="preserve"> </w:t>
+      </w:r>
+      <w:proofErr w:type="spellStart"/>
+      <w:r>
+        <w:rPr>
+          <w:rFonts w:ascii="Consolas" w:eastAsia="Cambria" w:hAnsi="Consolas" w:cs="Times New Roman"/>
+          <w:szCs w:val="24"/>
+        </w:rPr>
+        <w:t>recognition,Line</w:t>
+      </w:r>
+      <w:proofErr w:type="spellEnd"/>
+      <w:r>
+        <w:rPr>
+          <w:rFonts w:ascii="Consolas" w:eastAsia="Cambria" w:hAnsi="Consolas" w:cs="Times New Roman"/>
+          <w:szCs w:val="24"/>
+        </w:rPr>
+        <w:t xml:space="preserve">-of-sight </w:t>
+      </w:r>
+      <w:proofErr w:type="spellStart"/>
+      <w:r>
+        <w:rPr>
+          <w:rFonts w:ascii="Consolas" w:eastAsia="Cambria" w:hAnsi="Consolas" w:cs="Times New Roman"/>
+          <w:szCs w:val="24"/>
+        </w:rPr>
+        <w:t>propagation,Quality</w:t>
+      </w:r>
+      <w:proofErr w:type="spellEnd"/>
+      <w:r>
+        <w:rPr>
+          <w:rFonts w:ascii="Consolas" w:eastAsia="Cambria" w:hAnsi="Consolas" w:cs="Times New Roman"/>
+          <w:szCs w:val="24"/>
+        </w:rPr>
+        <w:t xml:space="preserve"> of </w:t>
+      </w:r>
+      <w:proofErr w:type="spellStart"/>
+      <w:r>
+        <w:rPr>
+          <w:rFonts w:ascii="Consolas" w:eastAsia="Cambria" w:hAnsi="Consolas" w:cs="Times New Roman"/>
+          <w:szCs w:val="24"/>
+        </w:rPr>
+        <w:t>service,Robot</w:t>
+      </w:r>
+      <w:proofErr w:type="spellEnd"/>
+      <w:r>
+        <w:rPr>
+          <w:rFonts w:ascii="Consolas" w:eastAsia="Cambria" w:hAnsi="Consolas" w:cs="Times New Roman"/>
+          <w:szCs w:val="24"/>
+        </w:rPr>
+        <w:t xml:space="preserve"> sensing </w:t>
+      </w:r>
+      <w:proofErr w:type="spellStart"/>
+      <w:r>
+        <w:rPr>
+          <w:rFonts w:ascii="Consolas" w:eastAsia="Cambria" w:hAnsi="Consolas" w:cs="Times New Roman"/>
+          <w:szCs w:val="24"/>
+        </w:rPr>
+        <w:t>systems,Service</w:t>
+      </w:r>
+      <w:proofErr w:type="spellEnd"/>
+      <w:r>
+        <w:rPr>
+          <w:rFonts w:ascii="Consolas" w:eastAsia="Cambria" w:hAnsi="Consolas" w:cs="Times New Roman"/>
+          <w:szCs w:val="24"/>
+        </w:rPr>
+        <w:t xml:space="preserve"> </w:t>
+      </w:r>
+      <w:proofErr w:type="spellStart"/>
+      <w:r>
+        <w:rPr>
+          <w:rFonts w:ascii="Consolas" w:eastAsia="Cambria" w:hAnsi="Consolas" w:cs="Times New Roman"/>
+          <w:szCs w:val="24"/>
+        </w:rPr>
+        <w:t>robots,Vehicular</w:t>
+      </w:r>
+      <w:proofErr w:type="spellEnd"/>
+      <w:r>
+        <w:rPr>
+          <w:rFonts w:ascii="Consolas" w:eastAsia="Cambria" w:hAnsi="Consolas" w:cs="Times New Roman"/>
+          <w:szCs w:val="24"/>
+        </w:rPr>
+        <w:t xml:space="preserve"> ad hoc </w:t>
+      </w:r>
+      <w:proofErr w:type="spellStart"/>
+      <w:r>
+        <w:rPr>
+          <w:rFonts w:ascii="Consolas" w:eastAsia="Cambria" w:hAnsi="Consolas" w:cs="Times New Roman"/>
+          <w:szCs w:val="24"/>
+        </w:rPr>
+        <w:t>networks,Wireless</w:t>
+      </w:r>
+      <w:proofErr w:type="spellEnd"/>
+      <w:r>
+        <w:rPr>
+          <w:rFonts w:ascii="Consolas" w:eastAsia="Cambria" w:hAnsi="Consolas" w:cs="Times New Roman"/>
+          <w:szCs w:val="24"/>
+        </w:rPr>
+        <w:t xml:space="preserve"> </w:t>
+      </w:r>
+      <w:proofErr w:type="spellStart"/>
+      <w:r>
+        <w:rPr>
+          <w:rFonts w:ascii="Consolas" w:eastAsia="Cambria" w:hAnsi="Consolas" w:cs="Times New Roman"/>
+          <w:szCs w:val="24"/>
+        </w:rPr>
+        <w:t>communication,Wireless</w:t>
+      </w:r>
+      <w:proofErr w:type="spellEnd"/>
+      <w:r>
+        <w:rPr>
+          <w:rFonts w:ascii="Consolas" w:eastAsia="Cambria" w:hAnsi="Consolas" w:cs="Times New Roman"/>
+          <w:szCs w:val="24"/>
+        </w:rPr>
+        <w:t xml:space="preserve"> sensor networks}</w:t>
+      </w:r>
+      <w:r>
+        <w:rPr>
+          <w:rFonts w:ascii="Consolas" w:eastAsia="Cambria" w:hAnsi="Consolas" w:cs="Times New Roman"/>
+          <w:szCs w:val="24"/>
+        </w:rPr>
+        <w:br/>
+        <w:t>}</w:t>
+      </w:r>
     </w:p>
     <w:sectPr>
       <w:headerReference w:type="default" r:id="rId58"/>
@@ -7381,7 +7361,7 @@
 </file>
 
 <file path=word/endnotes.xml><?xml version="1.0" encoding="utf-8"?>
-<w:endnotes xmlns:wpc="http://schemas.microsoft.com/office/word/2010/wordprocessingCanvas" xmlns:cx="http://schemas.microsoft.com/office/drawing/2014/chartex" xmlns:cx1="http://schemas.microsoft.com/office/drawing/2015/9/8/chartex" xmlns:mc="http://schemas.openxmlformats.org/markup-compatibility/2006" xmlns:o="urn:schemas-microsoft-com:office:office" xmlns:r="http://schemas.openxmlformats.org/officeDocument/2006/relationships" xmlns:m="http://schemas.openxmlformats.org/officeDocument/2006/math" xmlns:v="urn:schemas-microsoft-com:vml" xmlns:wp14="http://schemas.microsoft.com/office/word/2010/wordprocessingDrawing" xmlns:wp="http://schemas.openxmlformats.org/drawingml/2006/wordprocessingDrawing" xmlns:w10="urn:schemas-microsoft-com:office:word" xmlns:w="http://schemas.openxmlformats.org/wordprocessingml/2006/main" xmlns:w14="http://schemas.microsoft.com/office/word/2010/wordml" xmlns:w15="http://schemas.microsoft.com/office/word/2012/wordml" xmlns:w16se="http://schemas.microsoft.com/office/word/2015/wordml/symex" xmlns:wpg="http://schemas.microsoft.com/office/word/2010/wordprocessingGroup" xmlns:wpi="http://schemas.microsoft.com/office/word/2010/wordprocessingInk" xmlns:wne="http://schemas.microsoft.com/office/word/2006/wordml" xmlns:wps="http://schemas.microsoft.com/office/word/2010/wordprocessingShape" mc:Ignorable="w14 w15 w16se wp14">
+<w:endnotes xmlns:wpc="http://schemas.microsoft.com/office/word/2010/wordprocessingCanvas" xmlns:cx="http://schemas.microsoft.com/office/drawing/2014/chartex" xmlns:cx1="http://schemas.microsoft.com/office/drawing/2015/9/8/chartex" xmlns:cx2="http://schemas.microsoft.com/office/drawing/2015/10/21/chartex" xmlns:cx3="http://schemas.microsoft.com/office/drawing/2016/5/9/chartex" xmlns:cx4="http://schemas.microsoft.com/office/drawing/2016/5/10/chartex" xmlns:cx5="http://schemas.microsoft.com/office/drawing/2016/5/11/chartex" xmlns:cx6="http://schemas.microsoft.com/office/drawing/2016/5/12/chartex" xmlns:cx7="http://schemas.microsoft.com/office/drawing/2016/5/13/chartex" xmlns:cx8="http://schemas.microsoft.com/office/drawing/2016/5/14/chartex" xmlns:mc="http://schemas.openxmlformats.org/markup-compatibility/2006" xmlns:aink="http://schemas.microsoft.com/office/drawing/2016/ink" xmlns:am3d="http://schemas.microsoft.com/office/drawing/2017/model3d" xmlns:o="urn:schemas-microsoft-com:office:office" xmlns:r="http://schemas.openxmlformats.org/officeDocument/2006/relationships" xmlns:m="http://schemas.openxmlformats.org/officeDocument/2006/math" xmlns:v="urn:schemas-microsoft-com:vml" xmlns:wp14="http://schemas.microsoft.com/office/word/2010/wordprocessingDrawing" xmlns:wp="http://schemas.openxmlformats.org/drawingml/2006/wordprocessingDrawing" xmlns:w10="urn:schemas-microsoft-com:office:word" xmlns:w="http://schemas.openxmlformats.org/wordprocessingml/2006/main" xmlns:w14="http://schemas.microsoft.com/office/word/2010/wordml" xmlns:w15="http://schemas.microsoft.com/office/word/2012/wordml" xmlns:w16cid="http://schemas.microsoft.com/office/word/2016/wordml/cid" xmlns:w16se="http://schemas.microsoft.com/office/word/2015/wordml/symex" xmlns:wpg="http://schemas.microsoft.com/office/word/2010/wordprocessingGroup" xmlns:wpi="http://schemas.microsoft.com/office/word/2010/wordprocessingInk" xmlns:wne="http://schemas.microsoft.com/office/word/2006/wordml" xmlns:wps="http://schemas.microsoft.com/office/word/2010/wordprocessingShape" mc:Ignorable="w14 w15 w16se w16cid wp14">
   <w:endnote w:type="separator" w:id="-1">
     <w:p>
       <w:pPr>
@@ -7413,7 +7393,7 @@
 </file>
 
 <file path=word/footer1.xml><?xml version="1.0" encoding="utf-8"?>
-<w:ftr xmlns:wpc="http://schemas.microsoft.com/office/word/2010/wordprocessingCanvas" xmlns:cx="http://schemas.microsoft.com/office/drawing/2014/chartex" xmlns:cx1="http://schemas.microsoft.com/office/drawing/2015/9/8/chartex" xmlns:mc="http://schemas.openxmlformats.org/markup-compatibility/2006" xmlns:o="urn:schemas-microsoft-com:office:office" xmlns:r="http://schemas.openxmlformats.org/officeDocument/2006/relationships" xmlns:m="http://schemas.openxmlformats.org/officeDocument/2006/math" xmlns:v="urn:schemas-microsoft-com:vml" xmlns:wp14="http://schemas.microsoft.com/office/word/2010/wordprocessingDrawing" xmlns:wp="http://schemas.openxmlformats.org/drawingml/2006/wordprocessingDrawing" xmlns:w10="urn:schemas-microsoft-com:office:word" xmlns:w="http://schemas.openxmlformats.org/wordprocessingml/2006/main" xmlns:w14="http://schemas.microsoft.com/office/word/2010/wordml" xmlns:w15="http://schemas.microsoft.com/office/word/2012/wordml" xmlns:w16se="http://schemas.microsoft.com/office/word/2015/wordml/symex" xmlns:wpg="http://schemas.microsoft.com/office/word/2010/wordprocessingGroup" xmlns:wpi="http://schemas.microsoft.com/office/word/2010/wordprocessingInk" xmlns:wne="http://schemas.microsoft.com/office/word/2006/wordml" xmlns:wps="http://schemas.microsoft.com/office/word/2010/wordprocessingShape" mc:Ignorable="w14 w15 w16se wp14">
+<w:ftr xmlns:wpc="http://schemas.microsoft.com/office/word/2010/wordprocessingCanvas" xmlns:cx="http://schemas.microsoft.com/office/drawing/2014/chartex" xmlns:cx1="http://schemas.microsoft.com/office/drawing/2015/9/8/chartex" xmlns:cx2="http://schemas.microsoft.com/office/drawing/2015/10/21/chartex" xmlns:cx3="http://schemas.microsoft.com/office/drawing/2016/5/9/chartex" xmlns:cx4="http://schemas.microsoft.com/office/drawing/2016/5/10/chartex" xmlns:cx5="http://schemas.microsoft.com/office/drawing/2016/5/11/chartex" xmlns:cx6="http://schemas.microsoft.com/office/drawing/2016/5/12/chartex" xmlns:cx7="http://schemas.microsoft.com/office/drawing/2016/5/13/chartex" xmlns:cx8="http://schemas.microsoft.com/office/drawing/2016/5/14/chartex" xmlns:mc="http://schemas.openxmlformats.org/markup-compatibility/2006" xmlns:aink="http://schemas.microsoft.com/office/drawing/2016/ink" xmlns:am3d="http://schemas.microsoft.com/office/drawing/2017/model3d" xmlns:o="urn:schemas-microsoft-com:office:office" xmlns:r="http://schemas.openxmlformats.org/officeDocument/2006/relationships" xmlns:m="http://schemas.openxmlformats.org/officeDocument/2006/math" xmlns:v="urn:schemas-microsoft-com:vml" xmlns:wp14="http://schemas.microsoft.com/office/word/2010/wordprocessingDrawing" xmlns:wp="http://schemas.openxmlformats.org/drawingml/2006/wordprocessingDrawing" xmlns:w10="urn:schemas-microsoft-com:office:word" xmlns:w="http://schemas.openxmlformats.org/wordprocessingml/2006/main" xmlns:w14="http://schemas.microsoft.com/office/word/2010/wordml" xmlns:w15="http://schemas.microsoft.com/office/word/2012/wordml" xmlns:w16cid="http://schemas.microsoft.com/office/word/2016/wordml/cid" xmlns:w16se="http://schemas.microsoft.com/office/word/2015/wordml/symex" xmlns:wpg="http://schemas.microsoft.com/office/word/2010/wordprocessingGroup" xmlns:wpi="http://schemas.microsoft.com/office/word/2010/wordprocessingInk" xmlns:wne="http://schemas.microsoft.com/office/word/2006/wordml" xmlns:wps="http://schemas.microsoft.com/office/word/2010/wordprocessingShape" mc:Ignorable="w14 w15 w16se w16cid wp14">
   <w:sdt>
     <w:sdtPr>
       <w:rPr>
@@ -7642,7 +7622,7 @@
 </file>
 
 <file path=word/footnotes.xml><?xml version="1.0" encoding="utf-8"?>
-<w:footnotes xmlns:wpc="http://schemas.microsoft.com/office/word/2010/wordprocessingCanvas" xmlns:cx="http://schemas.microsoft.com/office/drawing/2014/chartex" xmlns:cx1="http://schemas.microsoft.com/office/drawing/2015/9/8/chartex" xmlns:mc="http://schemas.openxmlformats.org/markup-compatibility/2006" xmlns:o="urn:schemas-microsoft-com:office:office" xmlns:r="http://schemas.openxmlformats.org/officeDocument/2006/relationships" xmlns:m="http://schemas.openxmlformats.org/officeDocument/2006/math" xmlns:v="urn:schemas-microsoft-com:vml" xmlns:wp14="http://schemas.microsoft.com/office/word/2010/wordprocessingDrawing" xmlns:wp="http://schemas.openxmlformats.org/drawingml/2006/wordprocessingDrawing" xmlns:w10="urn:schemas-microsoft-com:office:word" xmlns:w="http://schemas.openxmlformats.org/wordprocessingml/2006/main" xmlns:w14="http://schemas.microsoft.com/office/word/2010/wordml" xmlns:w15="http://schemas.microsoft.com/office/word/2012/wordml" xmlns:w16se="http://schemas.microsoft.com/office/word/2015/wordml/symex" xmlns:wpg="http://schemas.microsoft.com/office/word/2010/wordprocessingGroup" xmlns:wpi="http://schemas.microsoft.com/office/word/2010/wordprocessingInk" xmlns:wne="http://schemas.microsoft.com/office/word/2006/wordml" xmlns:wps="http://schemas.microsoft.com/office/word/2010/wordprocessingShape" mc:Ignorable="w14 w15 w16se wp14">
+<w:footnotes xmlns:wpc="http://schemas.microsoft.com/office/word/2010/wordprocessingCanvas" xmlns:cx="http://schemas.microsoft.com/office/drawing/2014/chartex" xmlns:cx1="http://schemas.microsoft.com/office/drawing/2015/9/8/chartex" xmlns:cx2="http://schemas.microsoft.com/office/drawing/2015/10/21/chartex" xmlns:cx3="http://schemas.microsoft.com/office/drawing/2016/5/9/chartex" xmlns:cx4="http://schemas.microsoft.com/office/drawing/2016/5/10/chartex" xmlns:cx5="http://schemas.microsoft.com/office/drawing/2016/5/11/chartex" xmlns:cx6="http://schemas.microsoft.com/office/drawing/2016/5/12/chartex" xmlns:cx7="http://schemas.microsoft.com/office/drawing/2016/5/13/chartex" xmlns:cx8="http://schemas.microsoft.com/office/drawing/2016/5/14/chartex" xmlns:mc="http://schemas.openxmlformats.org/markup-compatibility/2006" xmlns:aink="http://schemas.microsoft.com/office/drawing/2016/ink" xmlns:am3d="http://schemas.microsoft.com/office/drawing/2017/model3d" xmlns:o="urn:schemas-microsoft-com:office:office" xmlns:r="http://schemas.openxmlformats.org/officeDocument/2006/relationships" xmlns:m="http://schemas.openxmlformats.org/officeDocument/2006/math" xmlns:v="urn:schemas-microsoft-com:vml" xmlns:wp14="http://schemas.microsoft.com/office/word/2010/wordprocessingDrawing" xmlns:wp="http://schemas.openxmlformats.org/drawingml/2006/wordprocessingDrawing" xmlns:w10="urn:schemas-microsoft-com:office:word" xmlns:w="http://schemas.openxmlformats.org/wordprocessingml/2006/main" xmlns:w14="http://schemas.microsoft.com/office/word/2010/wordml" xmlns:w15="http://schemas.microsoft.com/office/word/2012/wordml" xmlns:w16cid="http://schemas.microsoft.com/office/word/2016/wordml/cid" xmlns:w16se="http://schemas.microsoft.com/office/word/2015/wordml/symex" xmlns:wpg="http://schemas.microsoft.com/office/word/2010/wordprocessingGroup" xmlns:wpi="http://schemas.microsoft.com/office/word/2010/wordprocessingInk" xmlns:wne="http://schemas.microsoft.com/office/word/2006/wordml" xmlns:wps="http://schemas.microsoft.com/office/word/2010/wordprocessingShape" mc:Ignorable="w14 w15 w16se w16cid wp14">
   <w:footnote w:type="separator" w:id="-1">
     <w:p>
       <w:pPr>
@@ -7674,7 +7654,7 @@
 </file>
 
 <file path=word/header1.xml><?xml version="1.0" encoding="utf-8"?>
-<w:hdr xmlns:wpc="http://schemas.microsoft.com/office/word/2010/wordprocessingCanvas" xmlns:cx="http://schemas.microsoft.com/office/drawing/2014/chartex" xmlns:cx1="http://schemas.microsoft.com/office/drawing/2015/9/8/chartex" xmlns:mc="http://schemas.openxmlformats.org/markup-compatibility/2006" xmlns:o="urn:schemas-microsoft-com:office:office" xmlns:r="http://schemas.openxmlformats.org/officeDocument/2006/relationships" xmlns:m="http://schemas.openxmlformats.org/officeDocument/2006/math" xmlns:v="urn:schemas-microsoft-com:vml" xmlns:wp14="http://schemas.microsoft.com/office/word/2010/wordprocessingDrawing" xmlns:wp="http://schemas.openxmlformats.org/drawingml/2006/wordprocessingDrawing" xmlns:w10="urn:schemas-microsoft-com:office:word" xmlns:w="http://schemas.openxmlformats.org/wordprocessingml/2006/main" xmlns:w14="http://schemas.microsoft.com/office/word/2010/wordml" xmlns:w15="http://schemas.microsoft.com/office/word/2012/wordml" xmlns:w16se="http://schemas.microsoft.com/office/word/2015/wordml/symex" xmlns:wpg="http://schemas.microsoft.com/office/word/2010/wordprocessingGroup" xmlns:wpi="http://schemas.microsoft.com/office/word/2010/wordprocessingInk" xmlns:wne="http://schemas.microsoft.com/office/word/2006/wordml" xmlns:wps="http://schemas.microsoft.com/office/word/2010/wordprocessingShape" mc:Ignorable="w14 w15 w16se wp14">
+<w:hdr xmlns:wpc="http://schemas.microsoft.com/office/word/2010/wordprocessingCanvas" xmlns:cx="http://schemas.microsoft.com/office/drawing/2014/chartex" xmlns:cx1="http://schemas.microsoft.com/office/drawing/2015/9/8/chartex" xmlns:cx2="http://schemas.microsoft.com/office/drawing/2015/10/21/chartex" xmlns:cx3="http://schemas.microsoft.com/office/drawing/2016/5/9/chartex" xmlns:cx4="http://schemas.microsoft.com/office/drawing/2016/5/10/chartex" xmlns:cx5="http://schemas.microsoft.com/office/drawing/2016/5/11/chartex" xmlns:cx6="http://schemas.microsoft.com/office/drawing/2016/5/12/chartex" xmlns:cx7="http://schemas.microsoft.com/office/drawing/2016/5/13/chartex" xmlns:cx8="http://schemas.microsoft.com/office/drawing/2016/5/14/chartex" xmlns:mc="http://schemas.openxmlformats.org/markup-compatibility/2006" xmlns:aink="http://schemas.microsoft.com/office/drawing/2016/ink" xmlns:am3d="http://schemas.microsoft.com/office/drawing/2017/model3d" xmlns:o="urn:schemas-microsoft-com:office:office" xmlns:r="http://schemas.openxmlformats.org/officeDocument/2006/relationships" xmlns:m="http://schemas.openxmlformats.org/officeDocument/2006/math" xmlns:v="urn:schemas-microsoft-com:vml" xmlns:wp14="http://schemas.microsoft.com/office/word/2010/wordprocessingDrawing" xmlns:wp="http://schemas.openxmlformats.org/drawingml/2006/wordprocessingDrawing" xmlns:w10="urn:schemas-microsoft-com:office:word" xmlns:w="http://schemas.openxmlformats.org/wordprocessingml/2006/main" xmlns:w14="http://schemas.microsoft.com/office/word/2010/wordml" xmlns:w15="http://schemas.microsoft.com/office/word/2012/wordml" xmlns:w16cid="http://schemas.microsoft.com/office/word/2016/wordml/cid" xmlns:w16se="http://schemas.microsoft.com/office/word/2015/wordml/symex" xmlns:wpg="http://schemas.microsoft.com/office/word/2010/wordprocessingGroup" xmlns:wpi="http://schemas.microsoft.com/office/word/2010/wordprocessingInk" xmlns:wne="http://schemas.microsoft.com/office/word/2006/wordml" xmlns:wps="http://schemas.microsoft.com/office/word/2010/wordprocessingShape" mc:Ignorable="w14 w15 w16se w16cid wp14">
   <w:p>
     <w:pPr>
       <w:pStyle w:val="Header"/>
@@ -7761,7 +7741,7 @@
 </file>
 
 <file path=word/numbering.xml><?xml version="1.0" encoding="utf-8"?>
-<w:numbering xmlns:wpc="http://schemas.microsoft.com/office/word/2010/wordprocessingCanvas" xmlns:cx="http://schemas.microsoft.com/office/drawing/2014/chartex" xmlns:cx1="http://schemas.microsoft.com/office/drawing/2015/9/8/chartex" xmlns:mc="http://schemas.openxmlformats.org/markup-compatibility/2006" xmlns:o="urn:schemas-microsoft-com:office:office" xmlns:r="http://schemas.openxmlformats.org/officeDocument/2006/relationships" xmlns:m="http://schemas.openxmlformats.org/officeDocument/2006/math" xmlns:v="urn:schemas-microsoft-com:vml" xmlns:wp14="http://schemas.microsoft.com/office/word/2010/wordprocessingDrawing" xmlns:wp="http://schemas.openxmlformats.org/drawingml/2006/wordprocessingDrawing" xmlns:w10="urn:schemas-microsoft-com:office:word" xmlns:w="http://schemas.openxmlformats.org/wordprocessingml/2006/main" xmlns:w14="http://schemas.microsoft.com/office/word/2010/wordml" xmlns:w15="http://schemas.microsoft.com/office/word/2012/wordml" xmlns:w16se="http://schemas.microsoft.com/office/word/2015/wordml/symex" xmlns:wpg="http://schemas.microsoft.com/office/word/2010/wordprocessingGroup" xmlns:wpi="http://schemas.microsoft.com/office/word/2010/wordprocessingInk" xmlns:wne="http://schemas.microsoft.com/office/word/2006/wordml" xmlns:wps="http://schemas.microsoft.com/office/word/2010/wordprocessingShape" mc:Ignorable="w14 w15 w16se wp14">
+<w:numbering xmlns:wpc="http://schemas.microsoft.com/office/word/2010/wordprocessingCanvas" xmlns:cx="http://schemas.microsoft.com/office/drawing/2014/chartex" xmlns:cx1="http://schemas.microsoft.com/office/drawing/2015/9/8/chartex" xmlns:cx2="http://schemas.microsoft.com/office/drawing/2015/10/21/chartex" xmlns:cx3="http://schemas.microsoft.com/office/drawing/2016/5/9/chartex" xmlns:cx4="http://schemas.microsoft.com/office/drawing/2016/5/10/chartex" xmlns:cx5="http://schemas.microsoft.com/office/drawing/2016/5/11/chartex" xmlns:cx6="http://schemas.microsoft.com/office/drawing/2016/5/12/chartex" xmlns:cx7="http://schemas.microsoft.com/office/drawing/2016/5/13/chartex" xmlns:cx8="http://schemas.microsoft.com/office/drawing/2016/5/14/chartex" xmlns:mc="http://schemas.openxmlformats.org/markup-compatibility/2006" xmlns:aink="http://schemas.microsoft.com/office/drawing/2016/ink" xmlns:am3d="http://schemas.microsoft.com/office/drawing/2017/model3d" xmlns:o="urn:schemas-microsoft-com:office:office" xmlns:r="http://schemas.openxmlformats.org/officeDocument/2006/relationships" xmlns:m="http://schemas.openxmlformats.org/officeDocument/2006/math" xmlns:v="urn:schemas-microsoft-com:vml" xmlns:wp14="http://schemas.microsoft.com/office/word/2010/wordprocessingDrawing" xmlns:wp="http://schemas.openxmlformats.org/drawingml/2006/wordprocessingDrawing" xmlns:w10="urn:schemas-microsoft-com:office:word" xmlns:w="http://schemas.openxmlformats.org/wordprocessingml/2006/main" xmlns:w14="http://schemas.microsoft.com/office/word/2010/wordml" xmlns:w15="http://schemas.microsoft.com/office/word/2012/wordml" xmlns:w16cid="http://schemas.microsoft.com/office/word/2016/wordml/cid" xmlns:w16se="http://schemas.microsoft.com/office/word/2015/wordml/symex" xmlns:wpg="http://schemas.microsoft.com/office/word/2010/wordprocessingGroup" xmlns:wpi="http://schemas.microsoft.com/office/word/2010/wordprocessingInk" xmlns:wne="http://schemas.microsoft.com/office/word/2006/wordml" xmlns:wps="http://schemas.microsoft.com/office/word/2010/wordprocessingShape" mc:Ignorable="w14 w15 w16se w16cid wp14">
   <w:abstractNum w:abstractNumId="0" w15:restartNumberingAfterBreak="0">
     <w:nsid w:val="0000A991"/>
     <w:multiLevelType w:val="multilevel"/>
@@ -11577,7 +11557,7 @@
 </file>
 
 <file path=word/styles.xml><?xml version="1.0" encoding="utf-8"?>
-<w:styles xmlns:mc="http://schemas.openxmlformats.org/markup-compatibility/2006" xmlns:r="http://schemas.openxmlformats.org/officeDocument/2006/relationships" xmlns:w="http://schemas.openxmlformats.org/wordprocessingml/2006/main" xmlns:w14="http://schemas.microsoft.com/office/word/2010/wordml" xmlns:w15="http://schemas.microsoft.com/office/word/2012/wordml" xmlns:w16se="http://schemas.microsoft.com/office/word/2015/wordml/symex" mc:Ignorable="w14 w15 w16se">
+<w:styles xmlns:mc="http://schemas.openxmlformats.org/markup-compatibility/2006" xmlns:r="http://schemas.openxmlformats.org/officeDocument/2006/relationships" xmlns:w="http://schemas.openxmlformats.org/wordprocessingml/2006/main" xmlns:w14="http://schemas.microsoft.com/office/word/2010/wordml" xmlns:w15="http://schemas.microsoft.com/office/word/2012/wordml" xmlns:w16cid="http://schemas.microsoft.com/office/word/2016/wordml/cid" xmlns:w16se="http://schemas.microsoft.com/office/word/2015/wordml/symex" mc:Ignorable="w14 w15 w16se w16cid">
   <w:docDefaults>
     <w:rPrDefault>
       <w:rPr>
@@ -11593,7 +11573,7 @@
       </w:pPr>
     </w:pPrDefault>
   </w:docDefaults>
-  <w:latentStyles w:defLockedState="0" w:defUIPriority="99" w:defSemiHidden="0" w:defUnhideWhenUsed="0" w:defQFormat="0" w:count="371">
+  <w:latentStyles w:defLockedState="0" w:defUIPriority="99" w:defSemiHidden="0" w:defUnhideWhenUsed="0" w:defQFormat="0" w:count="375">
     <w:lsdException w:name="Normal" w:uiPriority="0" w:qFormat="1"/>
     <w:lsdException w:name="heading 1" w:uiPriority="9" w:qFormat="1"/>
     <w:lsdException w:name="heading 2" w:semiHidden="1" w:uiPriority="9" w:unhideWhenUsed="1" w:qFormat="1"/>
@@ -11699,7 +11679,6 @@
     <w:lsdException w:name="HTML Sample" w:semiHidden="1" w:unhideWhenUsed="1"/>
     <w:lsdException w:name="HTML Typewriter" w:semiHidden="1" w:unhideWhenUsed="1"/>
     <w:lsdException w:name="HTML Variable" w:semiHidden="1" w:unhideWhenUsed="1"/>
-    <w:lsdException w:name="Normal Table" w:semiHidden="1" w:unhideWhenUsed="1"/>
     <w:lsdException w:name="annotation subject" w:semiHidden="1" w:unhideWhenUsed="1" w:qFormat="1"/>
     <w:lsdException w:name="No List" w:semiHidden="1" w:unhideWhenUsed="1"/>
     <w:lsdException w:name="Outline List 1" w:semiHidden="1" w:unhideWhenUsed="1"/>
@@ -11743,10 +11722,8 @@
     <w:lsdException w:name="Table Elegant" w:semiHidden="1" w:unhideWhenUsed="1"/>
     <w:lsdException w:name="Table Professional" w:semiHidden="1" w:unhideWhenUsed="1"/>
     <w:lsdException w:name="Table Subtle 1" w:semiHidden="1" w:unhideWhenUsed="1"/>
-    <w:lsdException w:name="Table Subtle 2" w:semiHidden="1" w:unhideWhenUsed="1"/>
     <w:lsdException w:name="Table Web 1" w:semiHidden="1" w:unhideWhenUsed="1"/>
     <w:lsdException w:name="Table Web 2" w:semiHidden="1" w:unhideWhenUsed="1"/>
-    <w:lsdException w:name="Table Web 3" w:semiHidden="1" w:unhideWhenUsed="1"/>
     <w:lsdException w:name="Balloon Text" w:semiHidden="1" w:unhideWhenUsed="1" w:qFormat="1"/>
     <w:lsdException w:name="Table Grid" w:uiPriority="39"/>
     <w:lsdException w:name="Table Theme" w:semiHidden="1" w:unhideWhenUsed="1"/>
@@ -11965,6 +11942,10 @@
     <w:lsdException w:name="List Table 5 Dark Accent 6" w:uiPriority="50"/>
     <w:lsdException w:name="List Table 6 Colorful Accent 6" w:uiPriority="51"/>
     <w:lsdException w:name="List Table 7 Colorful Accent 6" w:uiPriority="52"/>
+    <w:lsdException w:name="Mention" w:semiHidden="1" w:unhideWhenUsed="1"/>
+    <w:lsdException w:name="Smart Hyperlink" w:semiHidden="1" w:unhideWhenUsed="1"/>
+    <w:lsdException w:name="Hashtag" w:semiHidden="1" w:unhideWhenUsed="1"/>
+    <w:lsdException w:name="Unresolved Mention" w:semiHidden="1" w:unhideWhenUsed="1"/>
   </w:latentStyles>
   <w:style w:type="paragraph" w:default="1" w:styleId="Normal">
     <w:name w:val="Normal"/>
@@ -12087,7 +12068,6 @@
   <w:style w:type="character" w:default="1" w:styleId="DefaultParagraphFont">
     <w:name w:val="Default Paragraph Font"/>
     <w:uiPriority w:val="1"/>
-    <w:semiHidden/>
     <w:unhideWhenUsed/>
   </w:style>
   <w:style w:type="table" w:default="1" w:styleId="TableNormal">
@@ -13025,6 +13005,37 @@
       <w:sz w:val="22"/>
     </w:rPr>
   </w:style>
+  <w:style w:type="paragraph" w:styleId="HTMLPreformatted">
+    <w:name w:val="HTML Preformatted"/>
+    <w:basedOn w:val="Normal"/>
+    <w:link w:val="HTMLPreformattedChar"/>
+    <w:uiPriority w:val="99"/>
+    <w:semiHidden/>
+    <w:unhideWhenUsed/>
+    <w:rsid w:val="00796BDE"/>
+    <w:pPr>
+      <w:spacing w:after="0" w:line="240" w:lineRule="auto"/>
+    </w:pPr>
+    <w:rPr>
+      <w:rFonts w:ascii="Consolas" w:hAnsi="Consolas"/>
+      <w:sz w:val="20"/>
+      <w:szCs w:val="20"/>
+    </w:rPr>
+  </w:style>
+  <w:style w:type="character" w:customStyle="1" w:styleId="HTMLPreformattedChar">
+    <w:name w:val="HTML Preformatted Char"/>
+    <w:basedOn w:val="DefaultParagraphFont"/>
+    <w:link w:val="HTMLPreformatted"/>
+    <w:uiPriority w:val="99"/>
+    <w:semiHidden/>
+    <w:rsid w:val="00796BDE"/>
+    <w:rPr>
+      <w:rFonts w:ascii="Consolas" w:hAnsi="Consolas"/>
+      <w:sz w:val="20"/>
+      <w:szCs w:val="20"/>
+      <w:lang w:val="en-US"/>
+    </w:rPr>
+  </w:style>
 </w:styles>
 </file>
 
@@ -13290,17 +13301,6 @@
 </file>
 
 <file path=customXml/item1.xml><?xml version="1.0" encoding="utf-8"?>
-<p:properties xmlns:p="http://schemas.microsoft.com/office/2006/metadata/properties" xmlns:xsi="http://www.w3.org/2001/XMLSchema-instance" xmlns:pc="http://schemas.microsoft.com/office/infopath/2007/PartnerControls">
-  <documentManagement>
-    <lcf76f155ced4ddcb4097134ff3c332f xmlns="0033b36a-6290-4c92-8c2c-ceb0d8b59cc4">
-      <Terms xmlns="http://schemas.microsoft.com/office/infopath/2007/PartnerControls"/>
-    </lcf76f155ced4ddcb4097134ff3c332f>
-    <TaxCatchAll xmlns="1d773136-a89c-4c46-a168-737d4ddbb1f9" xsi:nil="true"/>
-  </documentManagement>
-</p:properties>
-</file>
-
-<file path=customXml/item2.xml><?xml version="1.0" encoding="utf-8"?>
 <?mso-contentType ?>
 <FormTemplates xmlns="http://schemas.microsoft.com/sharepoint/v3/contenttype/forms">
   <Display>DocumentLibraryForm</Display>
@@ -13309,7 +13309,7 @@
 </FormTemplates>
 </file>
 
-<file path=customXml/item3.xml><?xml version="1.0" encoding="utf-8"?>
+<file path=customXml/item2.xml><?xml version="1.0" encoding="utf-8"?>
 <ct:contentTypeSchema xmlns:ct="http://schemas.microsoft.com/office/2006/metadata/contentType" xmlns:ma="http://schemas.microsoft.com/office/2006/metadata/properties/metaAttributes" ct:_="" ma:_="" ma:contentTypeName="Dokument" ma:contentTypeID="0x010100661F43EFC3F19F42A4320F6DD3649844" ma:contentTypeVersion="14" ma:contentTypeDescription="Ein neues Dokument erstellen." ma:contentTypeScope="" ma:versionID="a29f29dbad82c6d83270c1ce5793800a">
   <xsd:schema xmlns:xsd="http://www.w3.org/2001/XMLSchema" xmlns:xs="http://www.w3.org/2001/XMLSchema" xmlns:p="http://schemas.microsoft.com/office/2006/metadata/properties" xmlns:ns2="0033b36a-6290-4c92-8c2c-ceb0d8b59cc4" xmlns:ns3="1d773136-a89c-4c46-a168-737d4ddbb1f9" targetNamespace="http://schemas.microsoft.com/office/2006/metadata/properties" ma:root="true" ma:fieldsID="c5799028f6a62388e66365beda5f8d09" ns2:_="" ns3:_="">
     <xsd:import namespace="0033b36a-6290-4c92-8c2c-ceb0d8b59cc4"/>
@@ -13522,6 +13522,17 @@
     <xs:element name="TermId" type="xs:string"/>
   </xs:schema>
 </ct:contentTypeSchema>
+</file>
+
+<file path=customXml/item3.xml><?xml version="1.0" encoding="utf-8"?>
+<p:properties xmlns:p="http://schemas.microsoft.com/office/2006/metadata/properties" xmlns:xsi="http://www.w3.org/2001/XMLSchema-instance" xmlns:pc="http://schemas.microsoft.com/office/infopath/2007/PartnerControls">
+  <documentManagement>
+    <lcf76f155ced4ddcb4097134ff3c332f xmlns="0033b36a-6290-4c92-8c2c-ceb0d8b59cc4">
+      <Terms xmlns="http://schemas.microsoft.com/office/infopath/2007/PartnerControls"/>
+    </lcf76f155ced4ddcb4097134ff3c332f>
+    <TaxCatchAll xmlns="1d773136-a89c-4c46-a168-737d4ddbb1f9" xsi:nil="true"/>
+  </documentManagement>
+</p:properties>
 </file>
 
 <file path=customXml/item4.xml><?xml version="1.0" encoding="utf-8"?>
@@ -14043,17 +14054,6 @@
 </file>
 
 <file path=customXml/itemProps1.xml><?xml version="1.0" encoding="utf-8"?>
-<ds:datastoreItem xmlns:ds="http://schemas.openxmlformats.org/officeDocument/2006/customXml" ds:itemID="{54834297-3472-44AF-8C3D-E7045901554C}">
-  <ds:schemaRefs>
-    <ds:schemaRef ds:uri="http://schemas.microsoft.com/office/2006/metadata/properties"/>
-    <ds:schemaRef ds:uri="http://schemas.microsoft.com/office/infopath/2007/PartnerControls"/>
-    <ds:schemaRef ds:uri="0033b36a-6290-4c92-8c2c-ceb0d8b59cc4"/>
-    <ds:schemaRef ds:uri="1d773136-a89c-4c46-a168-737d4ddbb1f9"/>
-  </ds:schemaRefs>
-</ds:datastoreItem>
-</file>
-
-<file path=customXml/itemProps2.xml><?xml version="1.0" encoding="utf-8"?>
 <ds:datastoreItem xmlns:ds="http://schemas.openxmlformats.org/officeDocument/2006/customXml" ds:itemID="{6405D4AD-BE6C-4FCB-9B4D-F6FC4BBF7E4E}">
   <ds:schemaRefs>
     <ds:schemaRef ds:uri="http://schemas.microsoft.com/sharepoint/v3/contenttype/forms"/>
@@ -14061,7 +14061,7 @@
 </ds:datastoreItem>
 </file>
 
-<file path=customXml/itemProps3.xml><?xml version="1.0" encoding="utf-8"?>
+<file path=customXml/itemProps2.xml><?xml version="1.0" encoding="utf-8"?>
 <ds:datastoreItem xmlns:ds="http://schemas.openxmlformats.org/officeDocument/2006/customXml" ds:itemID="{9C06D69B-92BE-42C1-ACDA-58B6D2E7D910}">
   <ds:schemaRefs>
     <ds:schemaRef ds:uri="http://schemas.microsoft.com/office/2006/metadata/contentType"/>
@@ -14080,8 +14080,19 @@
 </ds:datastoreItem>
 </file>
 
+<file path=customXml/itemProps3.xml><?xml version="1.0" encoding="utf-8"?>
+<ds:datastoreItem xmlns:ds="http://schemas.openxmlformats.org/officeDocument/2006/customXml" ds:itemID="{54834297-3472-44AF-8C3D-E7045901554C}">
+  <ds:schemaRefs>
+    <ds:schemaRef ds:uri="http://schemas.microsoft.com/office/2006/metadata/properties"/>
+    <ds:schemaRef ds:uri="http://schemas.microsoft.com/office/infopath/2007/PartnerControls"/>
+    <ds:schemaRef ds:uri="0033b36a-6290-4c92-8c2c-ceb0d8b59cc4"/>
+    <ds:schemaRef ds:uri="1d773136-a89c-4c46-a168-737d4ddbb1f9"/>
+  </ds:schemaRefs>
+</ds:datastoreItem>
+</file>
+
 <file path=customXml/itemProps4.xml><?xml version="1.0" encoding="utf-8"?>
-<ds:datastoreItem xmlns:ds="http://schemas.openxmlformats.org/officeDocument/2006/customXml" ds:itemID="{B8C4AF3C-22C0-4E9B-A258-A8AA47CD3C58}">
+<ds:datastoreItem xmlns:ds="http://schemas.openxmlformats.org/officeDocument/2006/customXml" ds:itemID="{85D03532-56E0-41FC-AE5D-8C19CD8F495C}">
   <ds:schemaRefs>
     <ds:schemaRef ds:uri="http://schemas.openxmlformats.org/officeDocument/2006/bibliography"/>
   </ds:schemaRefs>

</xml_diff>